<commit_message>
Remove the answers from the quiz
</commit_message>
<xml_diff>
--- a/Midterm Questions.docx
+++ b/Midterm Questions.docx
@@ -185,6 +185,7 @@
                 <w:szCs w:val="19"/>
               </w:rPr>
             </w:pPr>
+            <w:proofErr w:type="spellStart"/>
             <w:r>
               <w:rPr>
                 <w:rFonts w:ascii="Verdana" w:eastAsia="Times New Roman" w:hAnsi="Verdana" w:cs="Times New Roman"/>
@@ -196,6 +197,7 @@
               </w:rPr>
               <w:t>OrderID</w:t>
             </w:r>
+            <w:proofErr w:type="spellEnd"/>
           </w:p>
         </w:tc>
         <w:tc>
@@ -228,6 +230,7 @@
                 <w:szCs w:val="19"/>
               </w:rPr>
             </w:pPr>
+            <w:proofErr w:type="spellStart"/>
             <w:r>
               <w:rPr>
                 <w:rFonts w:ascii="Verdana" w:eastAsia="Times New Roman" w:hAnsi="Verdana" w:cs="Times New Roman"/>
@@ -239,6 +242,7 @@
               </w:rPr>
               <w:t>CustomerID</w:t>
             </w:r>
+            <w:proofErr w:type="spellEnd"/>
           </w:p>
         </w:tc>
         <w:tc>
@@ -272,6 +276,7 @@
                 <w:szCs w:val="19"/>
               </w:rPr>
             </w:pPr>
+            <w:proofErr w:type="spellStart"/>
             <w:r>
               <w:rPr>
                 <w:rFonts w:ascii="Verdana" w:eastAsia="Times New Roman" w:hAnsi="Verdana" w:cs="Times New Roman"/>
@@ -283,6 +288,7 @@
               </w:rPr>
               <w:t>OrderDate</w:t>
             </w:r>
+            <w:proofErr w:type="spellEnd"/>
           </w:p>
         </w:tc>
       </w:tr>
@@ -692,6 +698,7 @@
                 <w:szCs w:val="19"/>
               </w:rPr>
             </w:pPr>
+            <w:proofErr w:type="spellStart"/>
             <w:r>
               <w:rPr>
                 <w:rFonts w:ascii="Verdana" w:eastAsia="Times New Roman" w:hAnsi="Verdana" w:cs="Times New Roman"/>
@@ -703,6 +710,7 @@
               </w:rPr>
               <w:t>CustomerID</w:t>
             </w:r>
+            <w:proofErr w:type="spellEnd"/>
           </w:p>
         </w:tc>
         <w:tc>
@@ -736,6 +744,7 @@
                 <w:szCs w:val="19"/>
               </w:rPr>
             </w:pPr>
+            <w:proofErr w:type="spellStart"/>
             <w:r>
               <w:rPr>
                 <w:rFonts w:ascii="Verdana" w:eastAsia="Times New Roman" w:hAnsi="Verdana" w:cs="Times New Roman"/>
@@ -747,6 +756,7 @@
               </w:rPr>
               <w:t>CustomerName</w:t>
             </w:r>
+            <w:proofErr w:type="spellEnd"/>
           </w:p>
         </w:tc>
         <w:tc>
@@ -780,6 +790,7 @@
                 <w:szCs w:val="19"/>
               </w:rPr>
             </w:pPr>
+            <w:proofErr w:type="spellStart"/>
             <w:r>
               <w:rPr>
                 <w:rFonts w:ascii="Verdana" w:eastAsia="Times New Roman" w:hAnsi="Verdana" w:cs="Times New Roman"/>
@@ -791,6 +802,7 @@
               </w:rPr>
               <w:t>ContactName</w:t>
             </w:r>
+            <w:proofErr w:type="spellEnd"/>
           </w:p>
         </w:tc>
         <w:tc>
@@ -906,6 +918,7 @@
                 <w:szCs w:val="19"/>
               </w:rPr>
             </w:pPr>
+            <w:proofErr w:type="spellStart"/>
             <w:r>
               <w:rPr>
                 <w:rFonts w:ascii="Verdana" w:eastAsia="Times New Roman" w:hAnsi="Verdana" w:cs="Times New Roman"/>
@@ -913,8 +926,29 @@
                 <w:sz w:val="19"/>
                 <w:szCs w:val="19"/>
               </w:rPr>
-              <w:t>Alfreds Futterkiste</w:t>
+              <w:t>Alfreds</w:t>
             </w:r>
+            <w:proofErr w:type="spellEnd"/>
+            <w:r>
+              <w:rPr>
+                <w:rFonts w:ascii="Verdana" w:eastAsia="Times New Roman" w:hAnsi="Verdana" w:cs="Times New Roman"/>
+                <w:color w:val="404040"/>
+                <w:sz w:val="19"/>
+                <w:szCs w:val="19"/>
+              </w:rPr>
+              <w:t xml:space="preserve"> </w:t>
+            </w:r>
+            <w:proofErr w:type="spellStart"/>
+            <w:r>
+              <w:rPr>
+                <w:rFonts w:ascii="Verdana" w:eastAsia="Times New Roman" w:hAnsi="Verdana" w:cs="Times New Roman"/>
+                <w:color w:val="404040"/>
+                <w:sz w:val="19"/>
+                <w:szCs w:val="19"/>
+              </w:rPr>
+              <w:t>Futterkiste</w:t>
+            </w:r>
+            <w:proofErr w:type="spellEnd"/>
           </w:p>
         </w:tc>
         <w:tc>
@@ -1073,8 +1107,39 @@
                 <w:sz w:val="19"/>
                 <w:szCs w:val="19"/>
               </w:rPr>
-              <w:t>Ana Trujillo Emparedados y helados</w:t>
+              <w:t xml:space="preserve">Ana Trujillo </w:t>
             </w:r>
+            <w:proofErr w:type="spellStart"/>
+            <w:r>
+              <w:rPr>
+                <w:rFonts w:ascii="Verdana" w:eastAsia="Times New Roman" w:hAnsi="Verdana" w:cs="Times New Roman"/>
+                <w:color w:val="404040"/>
+                <w:sz w:val="19"/>
+                <w:szCs w:val="19"/>
+              </w:rPr>
+              <w:t>Emparedados</w:t>
+            </w:r>
+            <w:proofErr w:type="spellEnd"/>
+            <w:r>
+              <w:rPr>
+                <w:rFonts w:ascii="Verdana" w:eastAsia="Times New Roman" w:hAnsi="Verdana" w:cs="Times New Roman"/>
+                <w:color w:val="404040"/>
+                <w:sz w:val="19"/>
+                <w:szCs w:val="19"/>
+              </w:rPr>
+              <w:t xml:space="preserve"> y </w:t>
+            </w:r>
+            <w:proofErr w:type="spellStart"/>
+            <w:r>
+              <w:rPr>
+                <w:rFonts w:ascii="Verdana" w:eastAsia="Times New Roman" w:hAnsi="Verdana" w:cs="Times New Roman"/>
+                <w:color w:val="404040"/>
+                <w:sz w:val="19"/>
+                <w:szCs w:val="19"/>
+              </w:rPr>
+              <w:t>helados</w:t>
+            </w:r>
+            <w:proofErr w:type="spellEnd"/>
           </w:p>
         </w:tc>
         <w:tc>
@@ -1233,8 +1298,19 @@
                 <w:sz w:val="19"/>
                 <w:szCs w:val="19"/>
               </w:rPr>
-              <w:t>Antonio Moreno Taquería</w:t>
+              <w:t xml:space="preserve">Antonio Moreno </w:t>
             </w:r>
+            <w:proofErr w:type="spellStart"/>
+            <w:r>
+              <w:rPr>
+                <w:rFonts w:ascii="Verdana" w:eastAsia="Times New Roman" w:hAnsi="Verdana" w:cs="Times New Roman"/>
+                <w:color w:val="404040"/>
+                <w:sz w:val="19"/>
+                <w:szCs w:val="19"/>
+              </w:rPr>
+              <w:t>Taquería</w:t>
+            </w:r>
+            <w:proofErr w:type="spellEnd"/>
           </w:p>
         </w:tc>
         <w:tc>
@@ -1343,8 +1419,9 @@
           <w:sz w:val="21"/>
           <w:szCs w:val="21"/>
         </w:rPr>
-        <w:t>SELECT Orders.OrderID, Customers.CustomerName, Orders.OrderDate</w:t>
-      </w:r>
+        <w:t xml:space="preserve">SELECT </w:t>
+      </w:r>
+      <w:proofErr w:type="spellStart"/>
       <w:r>
         <w:rPr>
           <w:rFonts w:ascii="Consolas" w:eastAsia="Times New Roman" w:hAnsi="Consolas" w:cs="Consolas"/>
@@ -1352,6 +1429,56 @@
           <w:sz w:val="21"/>
           <w:szCs w:val="21"/>
         </w:rPr>
+        <w:t>Orders.OrderID</w:t>
+      </w:r>
+      <w:proofErr w:type="spellEnd"/>
+      <w:r>
+        <w:rPr>
+          <w:rFonts w:ascii="Consolas" w:eastAsia="Times New Roman" w:hAnsi="Consolas" w:cs="Consolas"/>
+          <w:color w:val="000000"/>
+          <w:sz w:val="21"/>
+          <w:szCs w:val="21"/>
+        </w:rPr>
+        <w:t xml:space="preserve">, </w:t>
+      </w:r>
+      <w:proofErr w:type="spellStart"/>
+      <w:r>
+        <w:rPr>
+          <w:rFonts w:ascii="Consolas" w:eastAsia="Times New Roman" w:hAnsi="Consolas" w:cs="Consolas"/>
+          <w:color w:val="000000"/>
+          <w:sz w:val="21"/>
+          <w:szCs w:val="21"/>
+        </w:rPr>
+        <w:t>Customers.CustomerName</w:t>
+      </w:r>
+      <w:proofErr w:type="spellEnd"/>
+      <w:r>
+        <w:rPr>
+          <w:rFonts w:ascii="Consolas" w:eastAsia="Times New Roman" w:hAnsi="Consolas" w:cs="Consolas"/>
+          <w:color w:val="000000"/>
+          <w:sz w:val="21"/>
+          <w:szCs w:val="21"/>
+        </w:rPr>
+        <w:t xml:space="preserve">, </w:t>
+      </w:r>
+      <w:proofErr w:type="spellStart"/>
+      <w:r>
+        <w:rPr>
+          <w:rFonts w:ascii="Consolas" w:eastAsia="Times New Roman" w:hAnsi="Consolas" w:cs="Consolas"/>
+          <w:color w:val="000000"/>
+          <w:sz w:val="21"/>
+          <w:szCs w:val="21"/>
+        </w:rPr>
+        <w:t>Orders.OrderDate</w:t>
+      </w:r>
+      <w:proofErr w:type="spellEnd"/>
+      <w:r>
+        <w:rPr>
+          <w:rFonts w:ascii="Consolas" w:eastAsia="Times New Roman" w:hAnsi="Consolas" w:cs="Consolas"/>
+          <w:color w:val="000000"/>
+          <w:sz w:val="21"/>
+          <w:szCs w:val="21"/>
+        </w:rPr>
         <w:br/>
         <w:t>FROM Orders</w:t>
       </w:r>
@@ -1373,19 +1500,9 @@
           <w:szCs w:val="21"/>
         </w:rPr>
         <w:br/>
-        <w:t>ON Orders.CustomerID=Customers.CustomerID;</w:t>
-      </w:r>
-    </w:p>
-    <w:p/>
-    <w:p>
-      <w:r>
-        <w:t>What would the result set be given the following SQL SELECT statement?</w:t>
-      </w:r>
-    </w:p>
-    <w:p>
-      <w:pPr>
-        <w:ind w:left="720"/>
-      </w:pPr>
+        <w:t xml:space="preserve">ON </w:t>
+      </w:r>
+      <w:proofErr w:type="spellStart"/>
       <w:r>
         <w:rPr>
           <w:rFonts w:ascii="Consolas" w:eastAsia="Times New Roman" w:hAnsi="Consolas" w:cs="Consolas"/>
@@ -1393,8 +1510,9 @@
           <w:sz w:val="21"/>
           <w:szCs w:val="21"/>
         </w:rPr>
-        <w:t>SELECT Orders.OrderID, Customers.CustomerName, Orders.OrderDate</w:t>
-      </w:r>
+        <w:t>Orders.CustomerID</w:t>
+      </w:r>
+      <w:proofErr w:type="spellEnd"/>
       <w:r>
         <w:rPr>
           <w:rFonts w:ascii="Consolas" w:eastAsia="Times New Roman" w:hAnsi="Consolas" w:cs="Consolas"/>
@@ -1402,6 +1520,106 @@
           <w:sz w:val="21"/>
           <w:szCs w:val="21"/>
         </w:rPr>
+        <w:t>=</w:t>
+      </w:r>
+      <w:proofErr w:type="spellStart"/>
+      <w:r>
+        <w:rPr>
+          <w:rFonts w:ascii="Consolas" w:eastAsia="Times New Roman" w:hAnsi="Consolas" w:cs="Consolas"/>
+          <w:color w:val="000000"/>
+          <w:sz w:val="21"/>
+          <w:szCs w:val="21"/>
+        </w:rPr>
+        <w:t>Customers.CustomerID</w:t>
+      </w:r>
+      <w:proofErr w:type="spellEnd"/>
+      <w:r>
+        <w:rPr>
+          <w:rFonts w:ascii="Consolas" w:eastAsia="Times New Roman" w:hAnsi="Consolas" w:cs="Consolas"/>
+          <w:color w:val="000000"/>
+          <w:sz w:val="21"/>
+          <w:szCs w:val="21"/>
+        </w:rPr>
+        <w:t>;</w:t>
+      </w:r>
+    </w:p>
+    <w:p/>
+    <w:p>
+      <w:r>
+        <w:t>What would the result set be given the following SQL SELECT statement?</w:t>
+      </w:r>
+    </w:p>
+    <w:p>
+      <w:pPr>
+        <w:ind w:left="720"/>
+      </w:pPr>
+      <w:r>
+        <w:rPr>
+          <w:rFonts w:ascii="Consolas" w:eastAsia="Times New Roman" w:hAnsi="Consolas" w:cs="Consolas"/>
+          <w:color w:val="000000"/>
+          <w:sz w:val="21"/>
+          <w:szCs w:val="21"/>
+        </w:rPr>
+        <w:t xml:space="preserve">SELECT </w:t>
+      </w:r>
+      <w:proofErr w:type="spellStart"/>
+      <w:r>
+        <w:rPr>
+          <w:rFonts w:ascii="Consolas" w:eastAsia="Times New Roman" w:hAnsi="Consolas" w:cs="Consolas"/>
+          <w:color w:val="000000"/>
+          <w:sz w:val="21"/>
+          <w:szCs w:val="21"/>
+        </w:rPr>
+        <w:t>Orders.OrderID</w:t>
+      </w:r>
+      <w:proofErr w:type="spellEnd"/>
+      <w:r>
+        <w:rPr>
+          <w:rFonts w:ascii="Consolas" w:eastAsia="Times New Roman" w:hAnsi="Consolas" w:cs="Consolas"/>
+          <w:color w:val="000000"/>
+          <w:sz w:val="21"/>
+          <w:szCs w:val="21"/>
+        </w:rPr>
+        <w:t xml:space="preserve">, </w:t>
+      </w:r>
+      <w:proofErr w:type="spellStart"/>
+      <w:r>
+        <w:rPr>
+          <w:rFonts w:ascii="Consolas" w:eastAsia="Times New Roman" w:hAnsi="Consolas" w:cs="Consolas"/>
+          <w:color w:val="000000"/>
+          <w:sz w:val="21"/>
+          <w:szCs w:val="21"/>
+        </w:rPr>
+        <w:t>Customers.CustomerName</w:t>
+      </w:r>
+      <w:proofErr w:type="spellEnd"/>
+      <w:r>
+        <w:rPr>
+          <w:rFonts w:ascii="Consolas" w:eastAsia="Times New Roman" w:hAnsi="Consolas" w:cs="Consolas"/>
+          <w:color w:val="000000"/>
+          <w:sz w:val="21"/>
+          <w:szCs w:val="21"/>
+        </w:rPr>
+        <w:t xml:space="preserve">, </w:t>
+      </w:r>
+      <w:proofErr w:type="spellStart"/>
+      <w:r>
+        <w:rPr>
+          <w:rFonts w:ascii="Consolas" w:eastAsia="Times New Roman" w:hAnsi="Consolas" w:cs="Consolas"/>
+          <w:color w:val="000000"/>
+          <w:sz w:val="21"/>
+          <w:szCs w:val="21"/>
+        </w:rPr>
+        <w:t>Orders.OrderDate</w:t>
+      </w:r>
+      <w:proofErr w:type="spellEnd"/>
+      <w:r>
+        <w:rPr>
+          <w:rFonts w:ascii="Consolas" w:eastAsia="Times New Roman" w:hAnsi="Consolas" w:cs="Consolas"/>
+          <w:color w:val="000000"/>
+          <w:sz w:val="21"/>
+          <w:szCs w:val="21"/>
+        </w:rPr>
         <w:br/>
         <w:t>FROM Orders</w:t>
       </w:r>
@@ -1440,7 +1658,47 @@
           <w:szCs w:val="21"/>
         </w:rPr>
         <w:br/>
-        <w:t>ON Orders.CustomerID=Customers.CustomerID;</w:t>
+        <w:t xml:space="preserve">ON </w:t>
+      </w:r>
+      <w:proofErr w:type="spellStart"/>
+      <w:r>
+        <w:rPr>
+          <w:rFonts w:ascii="Consolas" w:eastAsia="Times New Roman" w:hAnsi="Consolas" w:cs="Consolas"/>
+          <w:color w:val="000000"/>
+          <w:sz w:val="21"/>
+          <w:szCs w:val="21"/>
+        </w:rPr>
+        <w:t>Orders.CustomerID</w:t>
+      </w:r>
+      <w:proofErr w:type="spellEnd"/>
+      <w:r>
+        <w:rPr>
+          <w:rFonts w:ascii="Consolas" w:eastAsia="Times New Roman" w:hAnsi="Consolas" w:cs="Consolas"/>
+          <w:color w:val="000000"/>
+          <w:sz w:val="21"/>
+          <w:szCs w:val="21"/>
+        </w:rPr>
+        <w:t>=</w:t>
+      </w:r>
+      <w:proofErr w:type="spellStart"/>
+      <w:r>
+        <w:rPr>
+          <w:rFonts w:ascii="Consolas" w:eastAsia="Times New Roman" w:hAnsi="Consolas" w:cs="Consolas"/>
+          <w:color w:val="000000"/>
+          <w:sz w:val="21"/>
+          <w:szCs w:val="21"/>
+        </w:rPr>
+        <w:t>Customers.CustomerID</w:t>
+      </w:r>
+      <w:proofErr w:type="spellEnd"/>
+      <w:r>
+        <w:rPr>
+          <w:rFonts w:ascii="Consolas" w:eastAsia="Times New Roman" w:hAnsi="Consolas" w:cs="Consolas"/>
+          <w:color w:val="000000"/>
+          <w:sz w:val="21"/>
+          <w:szCs w:val="21"/>
+        </w:rPr>
+        <w:t>;</w:t>
       </w:r>
     </w:p>
     <w:p>
@@ -1557,8 +1815,19 @@
           <w:sz w:val="16"/>
           <w:szCs w:val="16"/>
         </w:rPr>
-        <w:t xml:space="preserve"> EFDemo.Model</w:t>
-      </w:r>
+        <w:t xml:space="preserve"> </w:t>
+      </w:r>
+      <w:proofErr w:type="spellStart"/>
+      <w:r>
+        <w:rPr>
+          <w:rFonts w:ascii="Courier New" w:eastAsia="Times New Roman" w:hAnsi="Courier New" w:cs="Courier New"/>
+          <w:color w:val="000000"/>
+          <w:sz w:val="16"/>
+          <w:szCs w:val="16"/>
+        </w:rPr>
+        <w:t>EFDemo.Model</w:t>
+      </w:r>
+      <w:proofErr w:type="spellEnd"/>
       <w:r>
         <w:rPr>
           <w:rFonts w:ascii="Courier New" w:eastAsia="Times New Roman" w:hAnsi="Courier New" w:cs="Courier New"/>
@@ -1672,6 +1941,7 @@
         </w:rPr>
         <w:t xml:space="preserve"> </w:t>
       </w:r>
+      <w:proofErr w:type="spellStart"/>
       <w:r>
         <w:rPr>
           <w:rFonts w:ascii="Courier New" w:eastAsia="Times New Roman" w:hAnsi="Courier New" w:cs="Courier New"/>
@@ -1681,6 +1951,7 @@
         </w:rPr>
         <w:t>int</w:t>
       </w:r>
+      <w:proofErr w:type="spellEnd"/>
       <w:r>
         <w:rPr>
           <w:rFonts w:ascii="Courier New" w:eastAsia="Times New Roman" w:hAnsi="Courier New" w:cs="Courier New"/>
@@ -1707,7 +1978,27 @@
           <w:sz w:val="16"/>
           <w:szCs w:val="16"/>
         </w:rPr>
-        <w:t>// this becomes a nullable column</w:t>
+        <w:t xml:space="preserve">// this becomes a </w:t>
+      </w:r>
+      <w:proofErr w:type="spellStart"/>
+      <w:r>
+        <w:rPr>
+          <w:rFonts w:ascii="Courier New" w:eastAsia="Times New Roman" w:hAnsi="Courier New" w:cs="Courier New"/>
+          <w:color w:val="008000"/>
+          <w:sz w:val="16"/>
+          <w:szCs w:val="16"/>
+        </w:rPr>
+        <w:t>nullable</w:t>
+      </w:r>
+      <w:proofErr w:type="spellEnd"/>
+      <w:r>
+        <w:rPr>
+          <w:rFonts w:ascii="Courier New" w:eastAsia="Times New Roman" w:hAnsi="Courier New" w:cs="Courier New"/>
+          <w:color w:val="008000"/>
+          <w:sz w:val="16"/>
+          <w:szCs w:val="16"/>
+        </w:rPr>
+        <w:t xml:space="preserve"> column</w:t>
       </w:r>
       <w:r>
         <w:rPr>
@@ -1951,6 +2242,7 @@
         </w:rPr>
         <w:t xml:space="preserve"> </w:t>
       </w:r>
+      <w:proofErr w:type="spellStart"/>
       <w:r>
         <w:rPr>
           <w:rFonts w:ascii="Courier New" w:eastAsia="Times New Roman" w:hAnsi="Courier New" w:cs="Courier New"/>
@@ -1960,6 +2252,7 @@
         </w:rPr>
         <w:t>int</w:t>
       </w:r>
+      <w:proofErr w:type="spellEnd"/>
       <w:r>
         <w:rPr>
           <w:rFonts w:ascii="Courier New" w:eastAsia="Times New Roman" w:hAnsi="Courier New" w:cs="Courier New"/>
@@ -1967,7 +2260,27 @@
           <w:sz w:val="16"/>
           <w:szCs w:val="16"/>
         </w:rPr>
-        <w:t xml:space="preserve"> TaskId { get; set; }</w:t>
+        <w:t xml:space="preserve"> </w:t>
+      </w:r>
+      <w:proofErr w:type="spellStart"/>
+      <w:r>
+        <w:rPr>
+          <w:rFonts w:ascii="Courier New" w:eastAsia="Times New Roman" w:hAnsi="Courier New" w:cs="Courier New"/>
+          <w:color w:val="000000"/>
+          <w:sz w:val="16"/>
+          <w:szCs w:val="16"/>
+        </w:rPr>
+        <w:t>TaskId</w:t>
+      </w:r>
+      <w:proofErr w:type="spellEnd"/>
+      <w:r>
+        <w:rPr>
+          <w:rFonts w:ascii="Courier New" w:eastAsia="Times New Roman" w:hAnsi="Courier New" w:cs="Courier New"/>
+          <w:color w:val="000000"/>
+          <w:sz w:val="16"/>
+          <w:szCs w:val="16"/>
+        </w:rPr>
+        <w:t xml:space="preserve"> { get; set; }</w:t>
       </w:r>
       <w:r>
         <w:rPr>
@@ -2071,6 +2384,7 @@
         </w:rPr>
         <w:t xml:space="preserve"> </w:t>
       </w:r>
+      <w:proofErr w:type="spellStart"/>
       <w:r>
         <w:rPr>
           <w:rFonts w:ascii="Courier New" w:eastAsia="Times New Roman" w:hAnsi="Courier New" w:cs="Courier New"/>
@@ -2080,6 +2394,7 @@
         </w:rPr>
         <w:t>int</w:t>
       </w:r>
+      <w:proofErr w:type="spellEnd"/>
       <w:r>
         <w:rPr>
           <w:rFonts w:ascii="Courier New" w:eastAsia="Times New Roman" w:hAnsi="Courier New" w:cs="Courier New"/>
@@ -2087,7 +2402,27 @@
           <w:sz w:val="16"/>
           <w:szCs w:val="16"/>
         </w:rPr>
-        <w:t xml:space="preserve"> ProjectId { get; set; }</w:t>
+        <w:t xml:space="preserve"> </w:t>
+      </w:r>
+      <w:proofErr w:type="spellStart"/>
+      <w:r>
+        <w:rPr>
+          <w:rFonts w:ascii="Courier New" w:eastAsia="Times New Roman" w:hAnsi="Courier New" w:cs="Courier New"/>
+          <w:color w:val="000000"/>
+          <w:sz w:val="16"/>
+          <w:szCs w:val="16"/>
+        </w:rPr>
+        <w:t>ProjectId</w:t>
+      </w:r>
+      <w:proofErr w:type="spellEnd"/>
+      <w:r>
+        <w:rPr>
+          <w:rFonts w:ascii="Courier New" w:eastAsia="Times New Roman" w:hAnsi="Courier New" w:cs="Courier New"/>
+          <w:color w:val="000000"/>
+          <w:sz w:val="16"/>
+          <w:szCs w:val="16"/>
+        </w:rPr>
+        <w:t xml:space="preserve"> { get; set; }</w:t>
       </w:r>
       <w:r>
         <w:rPr>
@@ -2145,48 +2480,15 @@
       <w:pPr>
         <w:pStyle w:val="ListParagraph"/>
         <w:numPr>
-          <w:ilvl w:val="1"/>
+          <w:ilvl w:val="0"/>
           <w:numId w:val="1"/>
         </w:numPr>
       </w:pPr>
       <w:r>
-        <w:t xml:space="preserve">Abstraction </w:t>
-      </w:r>
-    </w:p>
-    <w:p>
-      <w:pPr>
-        <w:pStyle w:val="ListParagraph"/>
-        <w:numPr>
-          <w:ilvl w:val="1"/>
-          <w:numId w:val="1"/>
-        </w:numPr>
-      </w:pPr>
-      <w:r>
-        <w:t xml:space="preserve">Polymorphism </w:t>
-      </w:r>
-    </w:p>
-    <w:p>
-      <w:pPr>
-        <w:pStyle w:val="ListParagraph"/>
-        <w:numPr>
-          <w:ilvl w:val="1"/>
-          <w:numId w:val="1"/>
-        </w:numPr>
-      </w:pPr>
-      <w:r>
-        <w:t>Inheritance</w:t>
-      </w:r>
-    </w:p>
-    <w:p>
-      <w:pPr>
-        <w:pStyle w:val="ListParagraph"/>
-        <w:numPr>
-          <w:ilvl w:val="1"/>
-          <w:numId w:val="1"/>
-        </w:numPr>
-      </w:pPr>
-      <w:r>
-        <w:t>Encapsulation</w:t>
+        <w:t>How do you program behavior into your C# class?</w:t>
+      </w:r>
+      <w:r>
+        <w:t xml:space="preserve"> </w:t>
       </w:r>
     </w:p>
     <w:p>
@@ -2198,19 +2500,10 @@
         </w:numPr>
       </w:pPr>
       <w:r>
-        <w:t>How do you program behavior into your C# class?</w:t>
-      </w:r>
-    </w:p>
-    <w:p>
-      <w:pPr>
-        <w:pStyle w:val="ListParagraph"/>
-        <w:numPr>
-          <w:ilvl w:val="1"/>
-          <w:numId w:val="1"/>
-        </w:numPr>
-      </w:pPr>
-      <w:r>
-        <w:t>methods</w:t>
+        <w:t>Explain method overriding.</w:t>
+      </w:r>
+      <w:r>
+        <w:t xml:space="preserve"> </w:t>
       </w:r>
     </w:p>
     <w:p>
@@ -2222,19 +2515,7 @@
         </w:numPr>
       </w:pPr>
       <w:r>
-        <w:t>Explain method overriding.</w:t>
-      </w:r>
-    </w:p>
-    <w:p>
-      <w:pPr>
-        <w:pStyle w:val="ListParagraph"/>
-        <w:numPr>
-          <w:ilvl w:val="1"/>
-          <w:numId w:val="1"/>
-        </w:numPr>
-      </w:pPr>
-      <w:r>
-        <w:t>When a subclass declares a method possessing similar arguments as a method declared by one of its superclass, method overriding takes place.</w:t>
+        <w:t>What is Inheritance?</w:t>
       </w:r>
     </w:p>
     <w:p>
@@ -2246,61 +2527,12 @@
         </w:numPr>
       </w:pPr>
       <w:r>
-        <w:t>What is Inheritance?</w:t>
-      </w:r>
-    </w:p>
-    <w:p>
-      <w:pPr>
-        <w:pStyle w:val="ListParagraph"/>
-        <w:numPr>
-          <w:ilvl w:val="1"/>
-          <w:numId w:val="1"/>
-        </w:numPr>
-      </w:pPr>
-      <w:r>
-        <w:rPr>
-          <w:rFonts w:ascii="Arial" w:hAnsi="Arial" w:cs="Arial"/>
-          <w:color w:val="000000"/>
-          <w:sz w:val="18"/>
-          <w:szCs w:val="18"/>
-          <w:shd w:val="clear" w:color="auto" w:fill="FFFFFF"/>
-        </w:rPr>
-        <w:t>It is the process which allows the objects of one class to acquire the properties of objects of another class.</w:t>
-      </w:r>
-      <w:r>
-        <w:rPr>
-          <w:rStyle w:val="apple-converted-space"/>
-          <w:rFonts w:ascii="Arial" w:hAnsi="Arial" w:cs="Arial"/>
-          <w:color w:val="000000"/>
-          <w:sz w:val="18"/>
-          <w:szCs w:val="18"/>
-          <w:shd w:val="clear" w:color="auto" w:fill="FFFFFF"/>
-        </w:rPr>
-        <w:t> </w:t>
-      </w:r>
-    </w:p>
-    <w:p>
-      <w:pPr>
-        <w:pStyle w:val="ListParagraph"/>
-        <w:numPr>
-          <w:ilvl w:val="0"/>
-          <w:numId w:val="1"/>
-        </w:numPr>
-      </w:pPr>
-      <w:r>
         <w:t>What is abstract class?</w:t>
       </w:r>
-    </w:p>
-    <w:p>
-      <w:pPr>
-        <w:pStyle w:val="ListParagraph"/>
-        <w:numPr>
-          <w:ilvl w:val="1"/>
-          <w:numId w:val="1"/>
-        </w:numPr>
-      </w:pPr>
-      <w:r>
-        <w:t>Abstract class is a base class or a parent class. Abstract classes can have empty abstract methods or it can have implemented methods which can be overridden by child classes.</w:t>
+      <w:bookmarkStart w:id="0" w:name="_GoBack"/>
+      <w:bookmarkEnd w:id="0"/>
+      <w:r>
+        <w:t xml:space="preserve"> </w:t>
       </w:r>
     </w:p>
     <w:p>
@@ -2308,7 +2540,6 @@
         <w:pStyle w:val="Heading1"/>
       </w:pPr>
       <w:r>
-        <w:lastRenderedPageBreak/>
         <w:t>MVC Questions</w:t>
       </w:r>
     </w:p>
@@ -2353,6 +2584,7 @@
           <w:szCs w:val="20"/>
         </w:rPr>
       </w:pPr>
+      <w:proofErr w:type="gramStart"/>
       <w:r>
         <w:rPr>
           <w:rFonts w:ascii="Consolas" w:eastAsia="Times New Roman" w:hAnsi="Consolas" w:cs="Consolas"/>
@@ -2362,6 +2594,7 @@
         </w:rPr>
         <w:t>public</w:t>
       </w:r>
+      <w:proofErr w:type="gramEnd"/>
       <w:r>
         <w:rPr>
           <w:rFonts w:ascii="Consolas" w:eastAsia="Times New Roman" w:hAnsi="Consolas" w:cs="Consolas"/>
@@ -2389,6 +2622,7 @@
         </w:rPr>
         <w:t> </w:t>
       </w:r>
+      <w:proofErr w:type="spellStart"/>
       <w:r>
         <w:rPr>
           <w:rFonts w:ascii="Consolas" w:eastAsia="Times New Roman" w:hAnsi="Consolas" w:cs="Consolas"/>
@@ -2398,6 +2632,7 @@
         </w:rPr>
         <w:t>CatalogController</w:t>
       </w:r>
+      <w:proofErr w:type="spellEnd"/>
       <w:r>
         <w:rPr>
           <w:rFonts w:ascii="Consolas" w:eastAsia="Times New Roman" w:hAnsi="Consolas" w:cs="Consolas"/>
@@ -2494,6 +2729,7 @@
         </w:rPr>
         <w:t>     </w:t>
       </w:r>
+      <w:proofErr w:type="gramStart"/>
       <w:r>
         <w:rPr>
           <w:rFonts w:ascii="Consolas" w:eastAsia="Times New Roman" w:hAnsi="Consolas" w:cs="Consolas"/>
@@ -2503,6 +2739,7 @@
         </w:rPr>
         <w:t>public</w:t>
       </w:r>
+      <w:proofErr w:type="gramEnd"/>
       <w:r>
         <w:rPr>
           <w:rFonts w:ascii="Consolas" w:eastAsia="Times New Roman" w:hAnsi="Consolas" w:cs="Consolas"/>
@@ -2512,6 +2749,7 @@
         </w:rPr>
         <w:t> </w:t>
       </w:r>
+      <w:proofErr w:type="spellStart"/>
       <w:r>
         <w:rPr>
           <w:rFonts w:ascii="Consolas" w:eastAsia="Times New Roman" w:hAnsi="Consolas" w:cs="Consolas"/>
@@ -2521,6 +2759,7 @@
         </w:rPr>
         <w:t>ActionResult</w:t>
       </w:r>
+      <w:proofErr w:type="spellEnd"/>
       <w:r>
         <w:rPr>
           <w:rFonts w:ascii="Consolas" w:eastAsia="Times New Roman" w:hAnsi="Consolas" w:cs="Consolas"/>
@@ -2530,6 +2769,7 @@
         </w:rPr>
         <w:t> Specifications(</w:t>
       </w:r>
+      <w:proofErr w:type="spellStart"/>
       <w:r>
         <w:rPr>
           <w:rFonts w:ascii="Consolas" w:eastAsia="Times New Roman" w:hAnsi="Consolas" w:cs="Consolas"/>
@@ -2539,6 +2779,7 @@
         </w:rPr>
         <w:t>int</w:t>
       </w:r>
+      <w:proofErr w:type="spellEnd"/>
       <w:r>
         <w:rPr>
           <w:rFonts w:ascii="Consolas" w:eastAsia="Times New Roman" w:hAnsi="Consolas" w:cs="Consolas"/>
@@ -2624,8 +2865,11 @@
           <w:sz w:val="20"/>
           <w:szCs w:val="20"/>
         </w:rPr>
+        <w:lastRenderedPageBreak/>
         <w:t>         </w:t>
       </w:r>
+      <w:proofErr w:type="spellStart"/>
+      <w:proofErr w:type="gramStart"/>
       <w:r>
         <w:rPr>
           <w:rFonts w:ascii="Consolas" w:eastAsia="Times New Roman" w:hAnsi="Consolas" w:cs="Consolas"/>
@@ -2635,6 +2879,8 @@
         </w:rPr>
         <w:t>var</w:t>
       </w:r>
+      <w:proofErr w:type="spellEnd"/>
+      <w:proofErr w:type="gramEnd"/>
       <w:r>
         <w:rPr>
           <w:rFonts w:ascii="Consolas" w:eastAsia="Times New Roman" w:hAnsi="Consolas" w:cs="Consolas"/>
@@ -2660,7 +2906,27 @@
           <w:sz w:val="20"/>
           <w:szCs w:val="20"/>
         </w:rPr>
-        <w:t> SpecModel(id);</w:t>
+        <w:t> </w:t>
+      </w:r>
+      <w:proofErr w:type="spellStart"/>
+      <w:r>
+        <w:rPr>
+          <w:rFonts w:ascii="Consolas" w:eastAsia="Times New Roman" w:hAnsi="Consolas" w:cs="Consolas"/>
+          <w:color w:val="000000"/>
+          <w:sz w:val="20"/>
+          <w:szCs w:val="20"/>
+        </w:rPr>
+        <w:t>SpecModel</w:t>
+      </w:r>
+      <w:proofErr w:type="spellEnd"/>
+      <w:r>
+        <w:rPr>
+          <w:rFonts w:ascii="Consolas" w:eastAsia="Times New Roman" w:hAnsi="Consolas" w:cs="Consolas"/>
+          <w:color w:val="000000"/>
+          <w:sz w:val="20"/>
+          <w:szCs w:val="20"/>
+        </w:rPr>
+        <w:t>(id);</w:t>
       </w:r>
     </w:p>
     <w:p>
@@ -2701,6 +2967,7 @@
         </w:rPr>
         <w:t>         </w:t>
       </w:r>
+      <w:proofErr w:type="gramStart"/>
       <w:r>
         <w:rPr>
           <w:rFonts w:ascii="Consolas" w:eastAsia="Times New Roman" w:hAnsi="Consolas" w:cs="Consolas"/>
@@ -2710,6 +2977,7 @@
         </w:rPr>
         <w:t>return</w:t>
       </w:r>
+      <w:proofErr w:type="gramEnd"/>
       <w:r>
         <w:rPr>
           <w:rFonts w:ascii="Consolas" w:eastAsia="Times New Roman" w:hAnsi="Consolas" w:cs="Consolas"/>
@@ -2860,7 +3128,17 @@
           <w:sz w:val="20"/>
           <w:szCs w:val="20"/>
         </w:rPr>
-        <w:t>&lt;MVCGuidedLab.Models.</w:t>
+        <w:t>&lt;</w:t>
+      </w:r>
+      <w:proofErr w:type="spellStart"/>
+      <w:r>
+        <w:rPr>
+          <w:rFonts w:ascii="Consolas" w:eastAsia="Times New Roman" w:hAnsi="Consolas" w:cs="Consolas"/>
+          <w:color w:val="000000"/>
+          <w:sz w:val="20"/>
+          <w:szCs w:val="20"/>
+        </w:rPr>
+        <w:t>MVCGuidedLab.Models.</w:t>
       </w:r>
       <w:r>
         <w:rPr>
@@ -2871,6 +3149,7 @@
         </w:rPr>
         <w:t>Color</w:t>
       </w:r>
+      <w:proofErr w:type="spellEnd"/>
       <w:r>
         <w:rPr>
           <w:rFonts w:ascii="Consolas" w:eastAsia="Times New Roman" w:hAnsi="Consolas" w:cs="Consolas"/>
@@ -2996,7 +3275,27 @@
           <w:sz w:val="20"/>
           <w:szCs w:val="20"/>
         </w:rPr>
-        <w:t>    ViewBag.Title = </w:t>
+        <w:t>    </w:t>
+      </w:r>
+      <w:proofErr w:type="spellStart"/>
+      <w:r>
+        <w:rPr>
+          <w:rFonts w:ascii="Consolas" w:eastAsia="Times New Roman" w:hAnsi="Consolas" w:cs="Consolas"/>
+          <w:color w:val="000000"/>
+          <w:sz w:val="20"/>
+          <w:szCs w:val="20"/>
+        </w:rPr>
+        <w:t>ViewBag.Title</w:t>
+      </w:r>
+      <w:proofErr w:type="spellEnd"/>
+      <w:r>
+        <w:rPr>
+          <w:rFonts w:ascii="Consolas" w:eastAsia="Times New Roman" w:hAnsi="Consolas" w:cs="Consolas"/>
+          <w:color w:val="000000"/>
+          <w:sz w:val="20"/>
+          <w:szCs w:val="20"/>
+        </w:rPr>
+        <w:t> = </w:t>
       </w:r>
       <w:r>
         <w:rPr>
@@ -3323,6 +3622,7 @@
         </w:rPr>
         <w:t>    </w:t>
       </w:r>
+      <w:proofErr w:type="gramStart"/>
       <w:r>
         <w:rPr>
           <w:rFonts w:ascii="Consolas" w:eastAsia="Times New Roman" w:hAnsi="Consolas" w:cs="Consolas"/>
@@ -3333,15 +3633,27 @@
         </w:rPr>
         <w:t>@</w:t>
       </w:r>
-      <w:r>
-        <w:rPr>
-          <w:rFonts w:ascii="Consolas" w:eastAsia="Times New Roman" w:hAnsi="Consolas" w:cs="Consolas"/>
-          <w:color w:val="000000"/>
-          <w:sz w:val="20"/>
-          <w:szCs w:val="20"/>
-        </w:rPr>
-        <w:t>Html.ActionLink(</w:t>
-      </w:r>
+      <w:proofErr w:type="spellStart"/>
+      <w:r>
+        <w:rPr>
+          <w:rFonts w:ascii="Consolas" w:eastAsia="Times New Roman" w:hAnsi="Consolas" w:cs="Consolas"/>
+          <w:color w:val="000000"/>
+          <w:sz w:val="20"/>
+          <w:szCs w:val="20"/>
+        </w:rPr>
+        <w:t>Html.ActionLink</w:t>
+      </w:r>
+      <w:proofErr w:type="spellEnd"/>
+      <w:r>
+        <w:rPr>
+          <w:rFonts w:ascii="Consolas" w:eastAsia="Times New Roman" w:hAnsi="Consolas" w:cs="Consolas"/>
+          <w:color w:val="000000"/>
+          <w:sz w:val="20"/>
+          <w:szCs w:val="20"/>
+        </w:rPr>
+        <w:t>(</w:t>
+      </w:r>
+      <w:proofErr w:type="gramEnd"/>
       <w:r>
         <w:rPr>
           <w:rFonts w:ascii="Consolas" w:eastAsia="Times New Roman" w:hAnsi="Consolas" w:cs="Consolas"/>
@@ -3558,6 +3870,8 @@
         </w:rPr>
         <w:t>&lt;</w:t>
       </w:r>
+      <w:proofErr w:type="spellStart"/>
+      <w:proofErr w:type="gramStart"/>
       <w:r>
         <w:rPr>
           <w:rFonts w:ascii="Consolas" w:eastAsia="Times New Roman" w:hAnsi="Consolas" w:cs="Consolas"/>
@@ -3567,6 +3881,8 @@
         </w:rPr>
         <w:t>tr</w:t>
       </w:r>
+      <w:proofErr w:type="spellEnd"/>
+      <w:proofErr w:type="gramEnd"/>
       <w:r>
         <w:rPr>
           <w:rFonts w:ascii="Consolas" w:eastAsia="Times New Roman" w:hAnsi="Consolas" w:cs="Consolas"/>
@@ -3624,6 +3940,7 @@
         </w:rPr>
         <w:t>&lt;</w:t>
       </w:r>
+      <w:proofErr w:type="gramStart"/>
       <w:r>
         <w:rPr>
           <w:rFonts w:ascii="Consolas" w:eastAsia="Times New Roman" w:hAnsi="Consolas" w:cs="Consolas"/>
@@ -3633,6 +3950,7 @@
         </w:rPr>
         <w:t>th</w:t>
       </w:r>
+      <w:proofErr w:type="gramEnd"/>
       <w:r>
         <w:rPr>
           <w:rFonts w:ascii="Consolas" w:eastAsia="Times New Roman" w:hAnsi="Consolas" w:cs="Consolas"/>
@@ -3681,6 +3999,7 @@
         </w:rPr>
         <w:t>            </w:t>
       </w:r>
+      <w:proofErr w:type="gramStart"/>
       <w:r>
         <w:rPr>
           <w:rFonts w:ascii="Consolas" w:eastAsia="Times New Roman" w:hAnsi="Consolas" w:cs="Consolas"/>
@@ -3691,14 +4010,55 @@
         </w:rPr>
         <w:t>@</w:t>
       </w:r>
-      <w:r>
-        <w:rPr>
-          <w:rFonts w:ascii="Consolas" w:eastAsia="Times New Roman" w:hAnsi="Consolas" w:cs="Consolas"/>
-          <w:color w:val="000000"/>
-          <w:sz w:val="20"/>
-          <w:szCs w:val="20"/>
-        </w:rPr>
-        <w:t>Html.DisplayNameFor(model =&gt; model.Name)</w:t>
+      <w:proofErr w:type="spellStart"/>
+      <w:r>
+        <w:rPr>
+          <w:rFonts w:ascii="Consolas" w:eastAsia="Times New Roman" w:hAnsi="Consolas" w:cs="Consolas"/>
+          <w:color w:val="000000"/>
+          <w:sz w:val="20"/>
+          <w:szCs w:val="20"/>
+        </w:rPr>
+        <w:t>Html.DisplayNameFor</w:t>
+      </w:r>
+      <w:proofErr w:type="spellEnd"/>
+      <w:r>
+        <w:rPr>
+          <w:rFonts w:ascii="Consolas" w:eastAsia="Times New Roman" w:hAnsi="Consolas" w:cs="Consolas"/>
+          <w:color w:val="000000"/>
+          <w:sz w:val="20"/>
+          <w:szCs w:val="20"/>
+        </w:rPr>
+        <w:t>(</w:t>
+      </w:r>
+      <w:proofErr w:type="gramEnd"/>
+      <w:r>
+        <w:rPr>
+          <w:rFonts w:ascii="Consolas" w:eastAsia="Times New Roman" w:hAnsi="Consolas" w:cs="Consolas"/>
+          <w:color w:val="000000"/>
+          <w:sz w:val="20"/>
+          <w:szCs w:val="20"/>
+        </w:rPr>
+        <w:t>model =&gt; </w:t>
+      </w:r>
+      <w:proofErr w:type="spellStart"/>
+      <w:r>
+        <w:rPr>
+          <w:rFonts w:ascii="Consolas" w:eastAsia="Times New Roman" w:hAnsi="Consolas" w:cs="Consolas"/>
+          <w:color w:val="000000"/>
+          <w:sz w:val="20"/>
+          <w:szCs w:val="20"/>
+        </w:rPr>
+        <w:t>model.Name</w:t>
+      </w:r>
+      <w:proofErr w:type="spellEnd"/>
+      <w:r>
+        <w:rPr>
+          <w:rFonts w:ascii="Consolas" w:eastAsia="Times New Roman" w:hAnsi="Consolas" w:cs="Consolas"/>
+          <w:color w:val="000000"/>
+          <w:sz w:val="20"/>
+          <w:szCs w:val="20"/>
+        </w:rPr>
+        <w:t>)</w:t>
       </w:r>
     </w:p>
     <w:p>
@@ -3748,6 +4108,7 @@
         </w:rPr>
         <w:t>&lt;/</w:t>
       </w:r>
+      <w:proofErr w:type="gramStart"/>
       <w:r>
         <w:rPr>
           <w:rFonts w:ascii="Consolas" w:eastAsia="Times New Roman" w:hAnsi="Consolas" w:cs="Consolas"/>
@@ -3757,6 +4118,7 @@
         </w:rPr>
         <w:t>th</w:t>
       </w:r>
+      <w:proofErr w:type="gramEnd"/>
       <w:r>
         <w:rPr>
           <w:rFonts w:ascii="Consolas" w:eastAsia="Times New Roman" w:hAnsi="Consolas" w:cs="Consolas"/>
@@ -3814,6 +4176,7 @@
         </w:rPr>
         <w:t>&lt;</w:t>
       </w:r>
+      <w:proofErr w:type="gramStart"/>
       <w:r>
         <w:rPr>
           <w:rFonts w:ascii="Consolas" w:eastAsia="Times New Roman" w:hAnsi="Consolas" w:cs="Consolas"/>
@@ -3823,6 +4186,7 @@
         </w:rPr>
         <w:t>th</w:t>
       </w:r>
+      <w:proofErr w:type="gramEnd"/>
       <w:r>
         <w:rPr>
           <w:rFonts w:ascii="Consolas" w:eastAsia="Times New Roman" w:hAnsi="Consolas" w:cs="Consolas"/>
@@ -3871,6 +4235,7 @@
         </w:rPr>
         <w:t>            </w:t>
       </w:r>
+      <w:proofErr w:type="gramStart"/>
       <w:r>
         <w:rPr>
           <w:rFonts w:ascii="Consolas" w:eastAsia="Times New Roman" w:hAnsi="Consolas" w:cs="Consolas"/>
@@ -3881,14 +4246,55 @@
         </w:rPr>
         <w:t>@</w:t>
       </w:r>
-      <w:r>
-        <w:rPr>
-          <w:rFonts w:ascii="Consolas" w:eastAsia="Times New Roman" w:hAnsi="Consolas" w:cs="Consolas"/>
-          <w:color w:val="000000"/>
-          <w:sz w:val="20"/>
-          <w:szCs w:val="20"/>
-        </w:rPr>
-        <w:t>Html.DisplayNameFor(model =&gt; model.Value)</w:t>
+      <w:proofErr w:type="spellStart"/>
+      <w:r>
+        <w:rPr>
+          <w:rFonts w:ascii="Consolas" w:eastAsia="Times New Roman" w:hAnsi="Consolas" w:cs="Consolas"/>
+          <w:color w:val="000000"/>
+          <w:sz w:val="20"/>
+          <w:szCs w:val="20"/>
+        </w:rPr>
+        <w:t>Html.DisplayNameFor</w:t>
+      </w:r>
+      <w:proofErr w:type="spellEnd"/>
+      <w:r>
+        <w:rPr>
+          <w:rFonts w:ascii="Consolas" w:eastAsia="Times New Roman" w:hAnsi="Consolas" w:cs="Consolas"/>
+          <w:color w:val="000000"/>
+          <w:sz w:val="20"/>
+          <w:szCs w:val="20"/>
+        </w:rPr>
+        <w:t>(</w:t>
+      </w:r>
+      <w:proofErr w:type="gramEnd"/>
+      <w:r>
+        <w:rPr>
+          <w:rFonts w:ascii="Consolas" w:eastAsia="Times New Roman" w:hAnsi="Consolas" w:cs="Consolas"/>
+          <w:color w:val="000000"/>
+          <w:sz w:val="20"/>
+          <w:szCs w:val="20"/>
+        </w:rPr>
+        <w:t>model =&gt; </w:t>
+      </w:r>
+      <w:proofErr w:type="spellStart"/>
+      <w:r>
+        <w:rPr>
+          <w:rFonts w:ascii="Consolas" w:eastAsia="Times New Roman" w:hAnsi="Consolas" w:cs="Consolas"/>
+          <w:color w:val="000000"/>
+          <w:sz w:val="20"/>
+          <w:szCs w:val="20"/>
+        </w:rPr>
+        <w:t>model.Value</w:t>
+      </w:r>
+      <w:proofErr w:type="spellEnd"/>
+      <w:r>
+        <w:rPr>
+          <w:rFonts w:ascii="Consolas" w:eastAsia="Times New Roman" w:hAnsi="Consolas" w:cs="Consolas"/>
+          <w:color w:val="000000"/>
+          <w:sz w:val="20"/>
+          <w:szCs w:val="20"/>
+        </w:rPr>
+        <w:t>)</w:t>
       </w:r>
     </w:p>
     <w:p>
@@ -3938,6 +4344,7 @@
         </w:rPr>
         <w:t>&lt;/</w:t>
       </w:r>
+      <w:proofErr w:type="gramStart"/>
       <w:r>
         <w:rPr>
           <w:rFonts w:ascii="Consolas" w:eastAsia="Times New Roman" w:hAnsi="Consolas" w:cs="Consolas"/>
@@ -3947,6 +4354,7 @@
         </w:rPr>
         <w:t>th</w:t>
       </w:r>
+      <w:proofErr w:type="gramEnd"/>
       <w:r>
         <w:rPr>
           <w:rFonts w:ascii="Consolas" w:eastAsia="Times New Roman" w:hAnsi="Consolas" w:cs="Consolas"/>
@@ -4004,6 +4412,7 @@
         </w:rPr>
         <w:t>&lt;</w:t>
       </w:r>
+      <w:proofErr w:type="gramStart"/>
       <w:r>
         <w:rPr>
           <w:rFonts w:ascii="Consolas" w:eastAsia="Times New Roman" w:hAnsi="Consolas" w:cs="Consolas"/>
@@ -4013,6 +4422,7 @@
         </w:rPr>
         <w:t>th</w:t>
       </w:r>
+      <w:proofErr w:type="gramEnd"/>
       <w:r>
         <w:rPr>
           <w:rFonts w:ascii="Consolas" w:eastAsia="Times New Roman" w:hAnsi="Consolas" w:cs="Consolas"/>
@@ -4088,6 +4498,8 @@
         </w:rPr>
         <w:t>&lt;/</w:t>
       </w:r>
+      <w:proofErr w:type="spellStart"/>
+      <w:proofErr w:type="gramStart"/>
       <w:r>
         <w:rPr>
           <w:rFonts w:ascii="Consolas" w:eastAsia="Times New Roman" w:hAnsi="Consolas" w:cs="Consolas"/>
@@ -4097,6 +4509,8 @@
         </w:rPr>
         <w:t>tr</w:t>
       </w:r>
+      <w:proofErr w:type="spellEnd"/>
+      <w:proofErr w:type="gramEnd"/>
       <w:r>
         <w:rPr>
           <w:rFonts w:ascii="Consolas" w:eastAsia="Times New Roman" w:hAnsi="Consolas" w:cs="Consolas"/>
@@ -4185,6 +4599,7 @@
         </w:rPr>
         <w:t>@</w:t>
       </w:r>
+      <w:proofErr w:type="spellStart"/>
       <w:r>
         <w:rPr>
           <w:rFonts w:ascii="Consolas" w:eastAsia="Times New Roman" w:hAnsi="Consolas" w:cs="Consolas"/>
@@ -4194,6 +4609,7 @@
         </w:rPr>
         <w:t>foreach</w:t>
       </w:r>
+      <w:proofErr w:type="spellEnd"/>
       <w:r>
         <w:rPr>
           <w:rFonts w:ascii="Consolas" w:eastAsia="Times New Roman" w:hAnsi="Consolas" w:cs="Consolas"/>
@@ -4203,6 +4619,7 @@
         </w:rPr>
         <w:t> (</w:t>
       </w:r>
+      <w:proofErr w:type="spellStart"/>
       <w:r>
         <w:rPr>
           <w:rFonts w:ascii="Consolas" w:eastAsia="Times New Roman" w:hAnsi="Consolas" w:cs="Consolas"/>
@@ -4212,6 +4629,7 @@
         </w:rPr>
         <w:t>var</w:t>
       </w:r>
+      <w:proofErr w:type="spellEnd"/>
       <w:r>
         <w:rPr>
           <w:rFonts w:ascii="Consolas" w:eastAsia="Times New Roman" w:hAnsi="Consolas" w:cs="Consolas"/>
@@ -4296,6 +4714,8 @@
         </w:rPr>
         <w:t>&lt;</w:t>
       </w:r>
+      <w:proofErr w:type="spellStart"/>
+      <w:proofErr w:type="gramStart"/>
       <w:r>
         <w:rPr>
           <w:rFonts w:ascii="Consolas" w:eastAsia="Times New Roman" w:hAnsi="Consolas" w:cs="Consolas"/>
@@ -4305,6 +4725,8 @@
         </w:rPr>
         <w:t>tr</w:t>
       </w:r>
+      <w:proofErr w:type="spellEnd"/>
+      <w:proofErr w:type="gramEnd"/>
       <w:r>
         <w:rPr>
           <w:rFonts w:ascii="Consolas" w:eastAsia="Times New Roman" w:hAnsi="Consolas" w:cs="Consolas"/>
@@ -4362,6 +4784,7 @@
         </w:rPr>
         <w:t>&lt;</w:t>
       </w:r>
+      <w:proofErr w:type="gramStart"/>
       <w:r>
         <w:rPr>
           <w:rFonts w:ascii="Consolas" w:eastAsia="Times New Roman" w:hAnsi="Consolas" w:cs="Consolas"/>
@@ -4371,6 +4794,7 @@
         </w:rPr>
         <w:t>td</w:t>
       </w:r>
+      <w:proofErr w:type="gramEnd"/>
       <w:r>
         <w:rPr>
           <w:rFonts w:ascii="Consolas" w:eastAsia="Times New Roman" w:hAnsi="Consolas" w:cs="Consolas"/>
@@ -4419,6 +4843,7 @@
         </w:rPr>
         <w:t>            </w:t>
       </w:r>
+      <w:proofErr w:type="gramStart"/>
       <w:r>
         <w:rPr>
           <w:rFonts w:ascii="Consolas" w:eastAsia="Times New Roman" w:hAnsi="Consolas" w:cs="Consolas"/>
@@ -4429,14 +4854,66 @@
         </w:rPr>
         <w:t>@</w:t>
       </w:r>
-      <w:r>
-        <w:rPr>
-          <w:rFonts w:ascii="Consolas" w:eastAsia="Times New Roman" w:hAnsi="Consolas" w:cs="Consolas"/>
-          <w:color w:val="000000"/>
-          <w:sz w:val="20"/>
-          <w:szCs w:val="20"/>
-        </w:rPr>
-        <w:t>Html.DisplayFor(modelItem =&gt; item.Name)</w:t>
+      <w:proofErr w:type="spellStart"/>
+      <w:r>
+        <w:rPr>
+          <w:rFonts w:ascii="Consolas" w:eastAsia="Times New Roman" w:hAnsi="Consolas" w:cs="Consolas"/>
+          <w:color w:val="000000"/>
+          <w:sz w:val="20"/>
+          <w:szCs w:val="20"/>
+        </w:rPr>
+        <w:t>Html.DisplayFor</w:t>
+      </w:r>
+      <w:proofErr w:type="spellEnd"/>
+      <w:r>
+        <w:rPr>
+          <w:rFonts w:ascii="Consolas" w:eastAsia="Times New Roman" w:hAnsi="Consolas" w:cs="Consolas"/>
+          <w:color w:val="000000"/>
+          <w:sz w:val="20"/>
+          <w:szCs w:val="20"/>
+        </w:rPr>
+        <w:t>(</w:t>
+      </w:r>
+      <w:proofErr w:type="spellStart"/>
+      <w:proofErr w:type="gramEnd"/>
+      <w:r>
+        <w:rPr>
+          <w:rFonts w:ascii="Consolas" w:eastAsia="Times New Roman" w:hAnsi="Consolas" w:cs="Consolas"/>
+          <w:color w:val="000000"/>
+          <w:sz w:val="20"/>
+          <w:szCs w:val="20"/>
+        </w:rPr>
+        <w:t>modelItem</w:t>
+      </w:r>
+      <w:proofErr w:type="spellEnd"/>
+      <w:r>
+        <w:rPr>
+          <w:rFonts w:ascii="Consolas" w:eastAsia="Times New Roman" w:hAnsi="Consolas" w:cs="Consolas"/>
+          <w:color w:val="000000"/>
+          <w:sz w:val="20"/>
+          <w:szCs w:val="20"/>
+        </w:rPr>
+        <w:t> =&gt; </w:t>
+      </w:r>
+      <w:proofErr w:type="spellStart"/>
+      <w:r>
+        <w:rPr>
+          <w:rFonts w:ascii="Consolas" w:eastAsia="Times New Roman" w:hAnsi="Consolas" w:cs="Consolas"/>
+          <w:color w:val="000000"/>
+          <w:sz w:val="20"/>
+          <w:szCs w:val="20"/>
+        </w:rPr>
+        <w:t>item.Name</w:t>
+      </w:r>
+      <w:proofErr w:type="spellEnd"/>
+      <w:r>
+        <w:rPr>
+          <w:rFonts w:ascii="Consolas" w:eastAsia="Times New Roman" w:hAnsi="Consolas" w:cs="Consolas"/>
+          <w:color w:val="000000"/>
+          <w:sz w:val="20"/>
+          <w:szCs w:val="20"/>
+        </w:rPr>
+        <w:t>)</w:t>
       </w:r>
     </w:p>
     <w:p>
@@ -4552,6 +5029,7 @@
         </w:rPr>
         <w:t>&lt;</w:t>
       </w:r>
+      <w:proofErr w:type="gramStart"/>
       <w:r>
         <w:rPr>
           <w:rFonts w:ascii="Consolas" w:eastAsia="Times New Roman" w:hAnsi="Consolas" w:cs="Consolas"/>
@@ -4561,6 +5039,7 @@
         </w:rPr>
         <w:t>td</w:t>
       </w:r>
+      <w:proofErr w:type="gramEnd"/>
       <w:r>
         <w:rPr>
           <w:rFonts w:ascii="Consolas" w:eastAsia="Times New Roman" w:hAnsi="Consolas" w:cs="Consolas"/>
@@ -4609,6 +5088,7 @@
         </w:rPr>
         <w:t>            </w:t>
       </w:r>
+      <w:proofErr w:type="gramStart"/>
       <w:r>
         <w:rPr>
           <w:rFonts w:ascii="Consolas" w:eastAsia="Times New Roman" w:hAnsi="Consolas" w:cs="Consolas"/>
@@ -4619,14 +5099,66 @@
         </w:rPr>
         <w:t>@</w:t>
       </w:r>
-      <w:r>
-        <w:rPr>
-          <w:rFonts w:ascii="Consolas" w:eastAsia="Times New Roman" w:hAnsi="Consolas" w:cs="Consolas"/>
-          <w:color w:val="000000"/>
-          <w:sz w:val="20"/>
-          <w:szCs w:val="20"/>
-        </w:rPr>
-        <w:t>Html.DisplayFor(modelItem =&gt; item.Value)</w:t>
+      <w:proofErr w:type="spellStart"/>
+      <w:r>
+        <w:rPr>
+          <w:rFonts w:ascii="Consolas" w:eastAsia="Times New Roman" w:hAnsi="Consolas" w:cs="Consolas"/>
+          <w:color w:val="000000"/>
+          <w:sz w:val="20"/>
+          <w:szCs w:val="20"/>
+        </w:rPr>
+        <w:t>Html.DisplayFor</w:t>
+      </w:r>
+      <w:proofErr w:type="spellEnd"/>
+      <w:r>
+        <w:rPr>
+          <w:rFonts w:ascii="Consolas" w:eastAsia="Times New Roman" w:hAnsi="Consolas" w:cs="Consolas"/>
+          <w:color w:val="000000"/>
+          <w:sz w:val="20"/>
+          <w:szCs w:val="20"/>
+        </w:rPr>
+        <w:t>(</w:t>
+      </w:r>
+      <w:proofErr w:type="spellStart"/>
+      <w:proofErr w:type="gramEnd"/>
+      <w:r>
+        <w:rPr>
+          <w:rFonts w:ascii="Consolas" w:eastAsia="Times New Roman" w:hAnsi="Consolas" w:cs="Consolas"/>
+          <w:color w:val="000000"/>
+          <w:sz w:val="20"/>
+          <w:szCs w:val="20"/>
+        </w:rPr>
+        <w:t>modelItem</w:t>
+      </w:r>
+      <w:proofErr w:type="spellEnd"/>
+      <w:r>
+        <w:rPr>
+          <w:rFonts w:ascii="Consolas" w:eastAsia="Times New Roman" w:hAnsi="Consolas" w:cs="Consolas"/>
+          <w:color w:val="000000"/>
+          <w:sz w:val="20"/>
+          <w:szCs w:val="20"/>
+        </w:rPr>
+        <w:t> =&gt; </w:t>
+      </w:r>
+      <w:proofErr w:type="spellStart"/>
+      <w:r>
+        <w:rPr>
+          <w:rFonts w:ascii="Consolas" w:eastAsia="Times New Roman" w:hAnsi="Consolas" w:cs="Consolas"/>
+          <w:color w:val="000000"/>
+          <w:sz w:val="20"/>
+          <w:szCs w:val="20"/>
+        </w:rPr>
+        <w:t>item.Value</w:t>
+      </w:r>
+      <w:proofErr w:type="spellEnd"/>
+      <w:r>
+        <w:rPr>
+          <w:rFonts w:ascii="Consolas" w:eastAsia="Times New Roman" w:hAnsi="Consolas" w:cs="Consolas"/>
+          <w:color w:val="000000"/>
+          <w:sz w:val="20"/>
+          <w:szCs w:val="20"/>
+        </w:rPr>
+        <w:t>)</w:t>
       </w:r>
     </w:p>
     <w:p>
@@ -4731,7 +5263,6 @@
           <w:sz w:val="20"/>
           <w:szCs w:val="20"/>
         </w:rPr>
-        <w:lastRenderedPageBreak/>
         <w:t>        </w:t>
       </w:r>
       <w:r>
@@ -4743,6 +5274,7 @@
         </w:rPr>
         <w:t>&lt;</w:t>
       </w:r>
+      <w:proofErr w:type="gramStart"/>
       <w:r>
         <w:rPr>
           <w:rFonts w:ascii="Consolas" w:eastAsia="Times New Roman" w:hAnsi="Consolas" w:cs="Consolas"/>
@@ -4752,6 +5284,7 @@
         </w:rPr>
         <w:t>td</w:t>
       </w:r>
+      <w:proofErr w:type="gramEnd"/>
       <w:r>
         <w:rPr>
           <w:rFonts w:ascii="Consolas" w:eastAsia="Times New Roman" w:hAnsi="Consolas" w:cs="Consolas"/>
@@ -4800,6 +5333,7 @@
         </w:rPr>
         <w:t>            </w:t>
       </w:r>
+      <w:proofErr w:type="gramStart"/>
       <w:r>
         <w:rPr>
           <w:rFonts w:ascii="Consolas" w:eastAsia="Times New Roman" w:hAnsi="Consolas" w:cs="Consolas"/>
@@ -4819,6 +5353,7 @@
         </w:rPr>
         <w:t>Html.ActionLink(</w:t>
       </w:r>
+      <w:proofErr w:type="gramEnd"/>
       <w:r>
         <w:rPr>
           <w:rFonts w:ascii="Consolas" w:eastAsia="Times New Roman" w:hAnsi="Consolas" w:cs="Consolas"/>
@@ -4912,6 +5447,7 @@
         </w:rPr>
         <w:t>            </w:t>
       </w:r>
+      <w:proofErr w:type="gramStart"/>
       <w:r>
         <w:rPr>
           <w:rFonts w:ascii="Consolas" w:eastAsia="Times New Roman" w:hAnsi="Consolas" w:cs="Consolas"/>
@@ -4931,6 +5467,7 @@
         </w:rPr>
         <w:t>Html.ActionLink(</w:t>
       </w:r>
+      <w:proofErr w:type="gramEnd"/>
       <w:r>
         <w:rPr>
           <w:rFonts w:ascii="Consolas" w:eastAsia="Times New Roman" w:hAnsi="Consolas" w:cs="Consolas"/>
@@ -5024,6 +5561,7 @@
         </w:rPr>
         <w:t>            </w:t>
       </w:r>
+      <w:proofErr w:type="gramStart"/>
       <w:r>
         <w:rPr>
           <w:rFonts w:ascii="Consolas" w:eastAsia="Times New Roman" w:hAnsi="Consolas" w:cs="Consolas"/>
@@ -5043,6 +5581,7 @@
         </w:rPr>
         <w:t>Html.ActionLink(</w:t>
       </w:r>
+      <w:proofErr w:type="gramEnd"/>
       <w:r>
         <w:rPr>
           <w:rFonts w:ascii="Consolas" w:eastAsia="Times New Roman" w:hAnsi="Consolas" w:cs="Consolas"/>
@@ -5211,6 +5750,8 @@
         </w:rPr>
         <w:t>&lt;/</w:t>
       </w:r>
+      <w:proofErr w:type="spellStart"/>
+      <w:proofErr w:type="gramStart"/>
       <w:r>
         <w:rPr>
           <w:rFonts w:ascii="Consolas" w:eastAsia="Times New Roman" w:hAnsi="Consolas" w:cs="Consolas"/>
@@ -5220,6 +5761,8 @@
         </w:rPr>
         <w:t>tr</w:t>
       </w:r>
+      <w:proofErr w:type="spellEnd"/>
+      <w:proofErr w:type="gramEnd"/>
       <w:r>
         <w:rPr>
           <w:rFonts w:ascii="Consolas" w:eastAsia="Times New Roman" w:hAnsi="Consolas" w:cs="Consolas"/>
@@ -5407,6 +5950,7 @@
         <w:pStyle w:val="Heading1"/>
       </w:pPr>
       <w:r>
+        <w:lastRenderedPageBreak/>
         <w:t>Programming Exercises</w:t>
       </w:r>
     </w:p>
@@ -5417,7 +5961,15 @@
     </w:p>
     <w:p>
       <w:r>
-        <w:t>We’ll walk you through the github workflow for those pieces. However, the code will be yours.</w:t>
+        <w:t xml:space="preserve">We’ll walk you through the </w:t>
+      </w:r>
+      <w:proofErr w:type="spellStart"/>
+      <w:r>
+        <w:t>github</w:t>
+      </w:r>
+      <w:proofErr w:type="spellEnd"/>
+      <w:r>
+        <w:t xml:space="preserve"> workflow for those pieces. However, the code will be yours.</w:t>
       </w:r>
     </w:p>
     <w:p>
@@ -5435,12 +5987,18 @@
       <w:r>
         <w:t xml:space="preserve"> </w:t>
       </w:r>
-      <w:bookmarkStart w:id="0" w:name="_GoBack"/>
-      <w:bookmarkEnd w:id="0"/>
-    </w:p>
-    <w:p>
-      <w:r>
-        <w:t>Then, clone your fork to your desktop. You’ll do that by clicking the “Clone in Desktop” button on the github page.</w:t>
+    </w:p>
+    <w:p>
+      <w:r>
+        <w:t xml:space="preserve">Then, clone your fork to your desktop. You’ll do that by clicking the “Clone in Desktop” button on the </w:t>
+      </w:r>
+      <w:proofErr w:type="spellStart"/>
+      <w:r>
+        <w:t>github</w:t>
+      </w:r>
+      <w:proofErr w:type="spellEnd"/>
+      <w:r>
+        <w:t xml:space="preserve"> page.</w:t>
       </w:r>
     </w:p>
     <w:p>
@@ -5457,7 +6015,15 @@
         </w:numPr>
       </w:pPr>
       <w:r>
-        <w:t>Open the program.cs file in the Loops project.  The Main method has comments that describe what you should do.  Make your changes.</w:t>
+        <w:t xml:space="preserve">Open the </w:t>
+      </w:r>
+      <w:proofErr w:type="spellStart"/>
+      <w:r>
+        <w:t>program.cs</w:t>
+      </w:r>
+      <w:proofErr w:type="spellEnd"/>
+      <w:r>
+        <w:t xml:space="preserve"> file in the Loops project.  The Main method has comments that describe what you should do.  Make your changes.</w:t>
       </w:r>
     </w:p>
     <w:p>
@@ -5469,7 +6035,15 @@
         </w:numPr>
       </w:pPr>
       <w:r>
-        <w:t xml:space="preserve">Open the program.cs file in the Extension methods project.  The Main method has comments that </w:t>
+        <w:t xml:space="preserve">Open the </w:t>
+      </w:r>
+      <w:proofErr w:type="spellStart"/>
+      <w:r>
+        <w:t>program.cs</w:t>
+      </w:r>
+      <w:proofErr w:type="spellEnd"/>
+      <w:r>
+        <w:t xml:space="preserve"> file in the Extension methods project.  The Main method has comments that </w:t>
       </w:r>
       <w:r>
         <w:t>describe the code you should add.  Make your changes.</w:t>
@@ -5484,7 +6058,15 @@
         </w:numPr>
       </w:pPr>
       <w:r>
-        <w:t>Open the program.cs file in the Lazy Evaluation project. The Main method has comments that describe the code you should add.  Make those changes as well.</w:t>
+        <w:t xml:space="preserve">Open the </w:t>
+      </w:r>
+      <w:proofErr w:type="spellStart"/>
+      <w:r>
+        <w:t>program.cs</w:t>
+      </w:r>
+      <w:proofErr w:type="spellEnd"/>
+      <w:r>
+        <w:t xml:space="preserve"> file in the Lazy Evaluation project. The Main method has comments that describe the code you should add.  Make those changes as well.</w:t>
       </w:r>
     </w:p>
     <w:p>
@@ -5496,7 +6078,23 @@
         </w:numPr>
       </w:pPr>
       <w:r>
-        <w:t xml:space="preserve">Open the program.cs file in the Query Expresssions project.  As before, the Main method has comments that describe the code you should or change. </w:t>
+        <w:t xml:space="preserve">Open the </w:t>
+      </w:r>
+      <w:proofErr w:type="spellStart"/>
+      <w:r>
+        <w:t>program.cs</w:t>
+      </w:r>
+      <w:proofErr w:type="spellEnd"/>
+      <w:r>
+        <w:t xml:space="preserve"> file in the Query </w:t>
+      </w:r>
+      <w:proofErr w:type="spellStart"/>
+      <w:r>
+        <w:t>Expresssions</w:t>
+      </w:r>
+      <w:proofErr w:type="spellEnd"/>
+      <w:r>
+        <w:t xml:space="preserve"> project.  As before, the Main method has comments that describe the code you should or change. </w:t>
       </w:r>
     </w:p>
     <w:p>
@@ -5508,12 +6106,36 @@
         </w:numPr>
       </w:pPr>
       <w:r>
-        <w:t xml:space="preserve">Make a new ASP.NET MVC project and add it to the solution. Add a controller called DiceRoll controller.  Modify the index method and the index view to display all the combinations of results from rolling 2 six-sided dice.  (For example, { 1, 1}, {1, 2} etc. </w:t>
-      </w:r>
-    </w:p>
-    <w:p>
-      <w:r>
-        <w:t>Commit your changes, and then push them to github.</w:t>
+        <w:t xml:space="preserve">Make a new ASP.NET MVC project and add it to the solution. Add a controller called </w:t>
+      </w:r>
+      <w:proofErr w:type="spellStart"/>
+      <w:r>
+        <w:t>DiceRoll</w:t>
+      </w:r>
+      <w:proofErr w:type="spellEnd"/>
+      <w:r>
+        <w:t xml:space="preserve"> controller.  Modify the index method and the index view to display all the combinations of results from rolling 2 six-sided dice.  (For example, </w:t>
+      </w:r>
+      <w:proofErr w:type="gramStart"/>
+      <w:r>
+        <w:t>{ 1</w:t>
+      </w:r>
+      <w:proofErr w:type="gramEnd"/>
+      <w:r>
+        <w:t xml:space="preserve">, 1}, {1, 2} etc. </w:t>
+      </w:r>
+    </w:p>
+    <w:p>
+      <w:r>
+        <w:t xml:space="preserve">Commit your changes, and then push them to </w:t>
+      </w:r>
+      <w:proofErr w:type="spellStart"/>
+      <w:r>
+        <w:t>github</w:t>
+      </w:r>
+      <w:proofErr w:type="spellEnd"/>
+      <w:r>
+        <w:t>.</w:t>
       </w:r>
     </w:p>
     <w:p>

</xml_diff>

<commit_message>
Updated the Midterm Questions document
</commit_message>
<xml_diff>
--- a/Midterm Questions.docx
+++ b/Midterm Questions.docx
@@ -21,6 +21,20 @@
       <w:r>
         <w:t>Design a database to model a cookbook with meal types, recipes, ingredients.</w:t>
       </w:r>
+    </w:p>
+    <w:p>
+      <w:pPr>
+        <w:pStyle w:val="ListParagraph"/>
+        <w:numPr>
+          <w:ilvl w:val="1"/>
+          <w:numId w:val="1"/>
+        </w:numPr>
+      </w:pPr>
+      <w:r>
+        <w:t>You can use paper to document your data model.</w:t>
+      </w:r>
+      <w:bookmarkStart w:id="0" w:name="_GoBack"/>
+      <w:bookmarkEnd w:id="0"/>
     </w:p>
     <w:p>
       <w:pPr>
@@ -1730,6 +1744,7 @@
         </w:numPr>
       </w:pPr>
       <w:r>
+        <w:lastRenderedPageBreak/>
         <w:t>Materialization</w:t>
       </w:r>
     </w:p>
@@ -1742,7 +1757,6 @@
         </w:numPr>
       </w:pPr>
       <w:r>
-        <w:lastRenderedPageBreak/>
         <w:t>Change Tracking</w:t>
       </w:r>
     </w:p>
@@ -1772,692 +1786,6 @@
     </w:p>
     <w:p>
       <w:pPr>
-        <w:shd w:val="clear" w:color="auto" w:fill="F4F4F4"/>
-        <w:tabs>
-          <w:tab w:val="left" w:pos="916"/>
-          <w:tab w:val="left" w:pos="1832"/>
-          <w:tab w:val="left" w:pos="2748"/>
-          <w:tab w:val="left" w:pos="3664"/>
-          <w:tab w:val="left" w:pos="4580"/>
-          <w:tab w:val="left" w:pos="5496"/>
-          <w:tab w:val="left" w:pos="6412"/>
-          <w:tab w:val="left" w:pos="7328"/>
-          <w:tab w:val="left" w:pos="8244"/>
-          <w:tab w:val="left" w:pos="9160"/>
-          <w:tab w:val="left" w:pos="10076"/>
-          <w:tab w:val="left" w:pos="10992"/>
-          <w:tab w:val="left" w:pos="11908"/>
-          <w:tab w:val="left" w:pos="12824"/>
-          <w:tab w:val="left" w:pos="13740"/>
-          <w:tab w:val="left" w:pos="14656"/>
-        </w:tabs>
-        <w:spacing w:after="0" w:line="240" w:lineRule="atLeast"/>
-        <w:rPr>
-          <w:rFonts w:ascii="Courier New" w:eastAsia="Times New Roman" w:hAnsi="Courier New" w:cs="Courier New"/>
-          <w:color w:val="000000"/>
-          <w:sz w:val="16"/>
-          <w:szCs w:val="16"/>
-        </w:rPr>
-      </w:pPr>
-      <w:r>
-        <w:rPr>
-          <w:rFonts w:ascii="Courier New" w:eastAsia="Times New Roman" w:hAnsi="Courier New" w:cs="Courier New"/>
-          <w:color w:val="0000FF"/>
-          <w:sz w:val="16"/>
-          <w:szCs w:val="16"/>
-        </w:rPr>
-        <w:t>namespace</w:t>
-      </w:r>
-      <w:r>
-        <w:rPr>
-          <w:rFonts w:ascii="Courier New" w:eastAsia="Times New Roman" w:hAnsi="Courier New" w:cs="Courier New"/>
-          <w:color w:val="000000"/>
-          <w:sz w:val="16"/>
-          <w:szCs w:val="16"/>
-        </w:rPr>
-        <w:t xml:space="preserve"> </w:t>
-      </w:r>
-      <w:proofErr w:type="spellStart"/>
-      <w:r>
-        <w:rPr>
-          <w:rFonts w:ascii="Courier New" w:eastAsia="Times New Roman" w:hAnsi="Courier New" w:cs="Courier New"/>
-          <w:color w:val="000000"/>
-          <w:sz w:val="16"/>
-          <w:szCs w:val="16"/>
-        </w:rPr>
-        <w:t>EFDemo.Model</w:t>
-      </w:r>
-      <w:proofErr w:type="spellEnd"/>
-      <w:r>
-        <w:rPr>
-          <w:rFonts w:ascii="Courier New" w:eastAsia="Times New Roman" w:hAnsi="Courier New" w:cs="Courier New"/>
-          <w:color w:val="000000"/>
-          <w:sz w:val="16"/>
-          <w:szCs w:val="16"/>
-        </w:rPr>
-        <w:br/>
-        <w:t>{</w:t>
-      </w:r>
-      <w:r>
-        <w:rPr>
-          <w:rFonts w:ascii="Courier New" w:eastAsia="Times New Roman" w:hAnsi="Courier New" w:cs="Courier New"/>
-          <w:color w:val="000000"/>
-          <w:sz w:val="16"/>
-          <w:szCs w:val="16"/>
-        </w:rPr>
-        <w:br/>
-        <w:t xml:space="preserve">    </w:t>
-      </w:r>
-      <w:r>
-        <w:rPr>
-          <w:rFonts w:ascii="Courier New" w:eastAsia="Times New Roman" w:hAnsi="Courier New" w:cs="Courier New"/>
-          <w:color w:val="0000FF"/>
-          <w:sz w:val="16"/>
-          <w:szCs w:val="16"/>
-        </w:rPr>
-        <w:t>public</w:t>
-      </w:r>
-      <w:r>
-        <w:rPr>
-          <w:rFonts w:ascii="Courier New" w:eastAsia="Times New Roman" w:hAnsi="Courier New" w:cs="Courier New"/>
-          <w:color w:val="000000"/>
-          <w:sz w:val="16"/>
-          <w:szCs w:val="16"/>
-        </w:rPr>
-        <w:t xml:space="preserve"> </w:t>
-      </w:r>
-      <w:r>
-        <w:rPr>
-          <w:rFonts w:ascii="Courier New" w:eastAsia="Times New Roman" w:hAnsi="Courier New" w:cs="Courier New"/>
-          <w:color w:val="0000FF"/>
-          <w:sz w:val="16"/>
-          <w:szCs w:val="16"/>
-        </w:rPr>
-        <w:t>class</w:t>
-      </w:r>
-      <w:r>
-        <w:rPr>
-          <w:rFonts w:ascii="Courier New" w:eastAsia="Times New Roman" w:hAnsi="Courier New" w:cs="Courier New"/>
-          <w:color w:val="000000"/>
-          <w:sz w:val="16"/>
-          <w:szCs w:val="16"/>
-        </w:rPr>
-        <w:t xml:space="preserve"> Project</w:t>
-      </w:r>
-      <w:r>
-        <w:rPr>
-          <w:rFonts w:ascii="Courier New" w:eastAsia="Times New Roman" w:hAnsi="Courier New" w:cs="Courier New"/>
-          <w:color w:val="000000"/>
-          <w:sz w:val="16"/>
-          <w:szCs w:val="16"/>
-        </w:rPr>
-        <w:br/>
-        <w:t xml:space="preserve">    {</w:t>
-      </w:r>
-      <w:r>
-        <w:rPr>
-          <w:rFonts w:ascii="Courier New" w:eastAsia="Times New Roman" w:hAnsi="Courier New" w:cs="Courier New"/>
-          <w:color w:val="000000"/>
-          <w:sz w:val="16"/>
-          <w:szCs w:val="16"/>
-        </w:rPr>
-        <w:br/>
-        <w:t xml:space="preserve">        </w:t>
-      </w:r>
-      <w:r>
-        <w:rPr>
-          <w:rFonts w:ascii="Courier New" w:eastAsia="Times New Roman" w:hAnsi="Courier New" w:cs="Courier New"/>
-          <w:color w:val="008000"/>
-          <w:sz w:val="16"/>
-          <w:szCs w:val="16"/>
-        </w:rPr>
-        <w:t>// Code First infers this as the primary key column</w:t>
-      </w:r>
-      <w:r>
-        <w:rPr>
-          <w:rFonts w:ascii="Courier New" w:eastAsia="Times New Roman" w:hAnsi="Courier New" w:cs="Courier New"/>
-          <w:color w:val="000000"/>
-          <w:sz w:val="16"/>
-          <w:szCs w:val="16"/>
-        </w:rPr>
-        <w:br/>
-        <w:t xml:space="preserve">        </w:t>
-      </w:r>
-      <w:r>
-        <w:rPr>
-          <w:rFonts w:ascii="Courier New" w:eastAsia="Times New Roman" w:hAnsi="Courier New" w:cs="Courier New"/>
-          <w:color w:val="0000FF"/>
-          <w:sz w:val="16"/>
-          <w:szCs w:val="16"/>
-        </w:rPr>
-        <w:t>public</w:t>
-      </w:r>
-      <w:r>
-        <w:rPr>
-          <w:rFonts w:ascii="Courier New" w:eastAsia="Times New Roman" w:hAnsi="Courier New" w:cs="Courier New"/>
-          <w:color w:val="000000"/>
-          <w:sz w:val="16"/>
-          <w:szCs w:val="16"/>
-        </w:rPr>
-        <w:t xml:space="preserve"> </w:t>
-      </w:r>
-      <w:proofErr w:type="spellStart"/>
-      <w:r>
-        <w:rPr>
-          <w:rFonts w:ascii="Courier New" w:eastAsia="Times New Roman" w:hAnsi="Courier New" w:cs="Courier New"/>
-          <w:color w:val="0000FF"/>
-          <w:sz w:val="16"/>
-          <w:szCs w:val="16"/>
-        </w:rPr>
-        <w:t>int</w:t>
-      </w:r>
-      <w:proofErr w:type="spellEnd"/>
-      <w:r>
-        <w:rPr>
-          <w:rFonts w:ascii="Courier New" w:eastAsia="Times New Roman" w:hAnsi="Courier New" w:cs="Courier New"/>
-          <w:color w:val="000000"/>
-          <w:sz w:val="16"/>
-          <w:szCs w:val="16"/>
-        </w:rPr>
-        <w:t xml:space="preserve"> Id { get; set; }</w:t>
-      </w:r>
-      <w:r>
-        <w:rPr>
-          <w:rFonts w:ascii="Courier New" w:eastAsia="Times New Roman" w:hAnsi="Courier New" w:cs="Courier New"/>
-          <w:color w:val="000000"/>
-          <w:sz w:val="16"/>
-          <w:szCs w:val="16"/>
-        </w:rPr>
-        <w:br/>
-        <w:t xml:space="preserve">        </w:t>
-      </w:r>
-      <w:r>
-        <w:rPr>
-          <w:rFonts w:ascii="Courier New" w:eastAsia="Times New Roman" w:hAnsi="Courier New" w:cs="Courier New"/>
-          <w:color w:val="008000"/>
-          <w:sz w:val="16"/>
-          <w:szCs w:val="16"/>
-        </w:rPr>
-        <w:t xml:space="preserve">// this becomes a </w:t>
-      </w:r>
-      <w:proofErr w:type="spellStart"/>
-      <w:r>
-        <w:rPr>
-          <w:rFonts w:ascii="Courier New" w:eastAsia="Times New Roman" w:hAnsi="Courier New" w:cs="Courier New"/>
-          <w:color w:val="008000"/>
-          <w:sz w:val="16"/>
-          <w:szCs w:val="16"/>
-        </w:rPr>
-        <w:t>nullable</w:t>
-      </w:r>
-      <w:proofErr w:type="spellEnd"/>
-      <w:r>
-        <w:rPr>
-          <w:rFonts w:ascii="Courier New" w:eastAsia="Times New Roman" w:hAnsi="Courier New" w:cs="Courier New"/>
-          <w:color w:val="008000"/>
-          <w:sz w:val="16"/>
-          <w:szCs w:val="16"/>
-        </w:rPr>
-        <w:t xml:space="preserve"> column</w:t>
-      </w:r>
-      <w:r>
-        <w:rPr>
-          <w:rFonts w:ascii="Courier New" w:eastAsia="Times New Roman" w:hAnsi="Courier New" w:cs="Courier New"/>
-          <w:color w:val="000000"/>
-          <w:sz w:val="16"/>
-          <w:szCs w:val="16"/>
-        </w:rPr>
-        <w:br/>
-        <w:t xml:space="preserve">        </w:t>
-      </w:r>
-      <w:r>
-        <w:rPr>
-          <w:rFonts w:ascii="Courier New" w:eastAsia="Times New Roman" w:hAnsi="Courier New" w:cs="Courier New"/>
-          <w:color w:val="0000FF"/>
-          <w:sz w:val="16"/>
-          <w:szCs w:val="16"/>
-        </w:rPr>
-        <w:t>public</w:t>
-      </w:r>
-      <w:r>
-        <w:rPr>
-          <w:rFonts w:ascii="Courier New" w:eastAsia="Times New Roman" w:hAnsi="Courier New" w:cs="Courier New"/>
-          <w:color w:val="000000"/>
-          <w:sz w:val="16"/>
-          <w:szCs w:val="16"/>
-        </w:rPr>
-        <w:t xml:space="preserve"> </w:t>
-      </w:r>
-      <w:r>
-        <w:rPr>
-          <w:rFonts w:ascii="Courier New" w:eastAsia="Times New Roman" w:hAnsi="Courier New" w:cs="Courier New"/>
-          <w:color w:val="0000FF"/>
-          <w:sz w:val="16"/>
-          <w:szCs w:val="16"/>
-        </w:rPr>
-        <w:t>string</w:t>
-      </w:r>
-      <w:r>
-        <w:rPr>
-          <w:rFonts w:ascii="Courier New" w:eastAsia="Times New Roman" w:hAnsi="Courier New" w:cs="Courier New"/>
-          <w:color w:val="000000"/>
-          <w:sz w:val="16"/>
-          <w:szCs w:val="16"/>
-        </w:rPr>
-        <w:t xml:space="preserve"> Name { get; set; }</w:t>
-      </w:r>
-      <w:r>
-        <w:rPr>
-          <w:rFonts w:ascii="Courier New" w:eastAsia="Times New Roman" w:hAnsi="Courier New" w:cs="Courier New"/>
-          <w:color w:val="000000"/>
-          <w:sz w:val="16"/>
-          <w:szCs w:val="16"/>
-        </w:rPr>
-        <w:br/>
-      </w:r>
-      <w:r>
-        <w:rPr>
-          <w:rFonts w:ascii="Courier New" w:eastAsia="Times New Roman" w:hAnsi="Courier New" w:cs="Courier New"/>
-          <w:color w:val="000000"/>
-          <w:sz w:val="16"/>
-          <w:szCs w:val="16"/>
-        </w:rPr>
-        <w:br/>
-        <w:t xml:space="preserve">        </w:t>
-      </w:r>
-      <w:r>
-        <w:rPr>
-          <w:rFonts w:ascii="Courier New" w:eastAsia="Times New Roman" w:hAnsi="Courier New" w:cs="Courier New"/>
-          <w:color w:val="008000"/>
-          <w:sz w:val="16"/>
-          <w:szCs w:val="16"/>
-        </w:rPr>
-        <w:t>// list of tasks for a project</w:t>
-      </w:r>
-      <w:r>
-        <w:rPr>
-          <w:rFonts w:ascii="Courier New" w:eastAsia="Times New Roman" w:hAnsi="Courier New" w:cs="Courier New"/>
-          <w:color w:val="000000"/>
-          <w:sz w:val="16"/>
-          <w:szCs w:val="16"/>
-        </w:rPr>
-        <w:br/>
-        <w:t xml:space="preserve">        </w:t>
-      </w:r>
-      <w:r>
-        <w:rPr>
-          <w:rFonts w:ascii="Courier New" w:eastAsia="Times New Roman" w:hAnsi="Courier New" w:cs="Courier New"/>
-          <w:color w:val="0000FF"/>
-          <w:sz w:val="16"/>
-          <w:szCs w:val="16"/>
-        </w:rPr>
-        <w:t>public</w:t>
-      </w:r>
-      <w:r>
-        <w:rPr>
-          <w:rFonts w:ascii="Courier New" w:eastAsia="Times New Roman" w:hAnsi="Courier New" w:cs="Courier New"/>
-          <w:color w:val="000000"/>
-          <w:sz w:val="16"/>
-          <w:szCs w:val="16"/>
-        </w:rPr>
-        <w:t xml:space="preserve"> </w:t>
-      </w:r>
-      <w:r>
-        <w:rPr>
-          <w:rFonts w:ascii="Courier New" w:eastAsia="Times New Roman" w:hAnsi="Courier New" w:cs="Courier New"/>
-          <w:color w:val="0000FF"/>
-          <w:sz w:val="16"/>
-          <w:szCs w:val="16"/>
-        </w:rPr>
-        <w:t>virtual</w:t>
-      </w:r>
-      <w:r>
-        <w:rPr>
-          <w:rFonts w:ascii="Courier New" w:eastAsia="Times New Roman" w:hAnsi="Courier New" w:cs="Courier New"/>
-          <w:color w:val="000000"/>
-          <w:sz w:val="16"/>
-          <w:szCs w:val="16"/>
-        </w:rPr>
-        <w:t xml:space="preserve"> List&lt;Task&gt; Tasks { get; set; }</w:t>
-      </w:r>
-      <w:r>
-        <w:rPr>
-          <w:rFonts w:ascii="Courier New" w:eastAsia="Times New Roman" w:hAnsi="Courier New" w:cs="Courier New"/>
-          <w:color w:val="000000"/>
-          <w:sz w:val="16"/>
-          <w:szCs w:val="16"/>
-        </w:rPr>
-        <w:br/>
-        <w:t xml:space="preserve">    }</w:t>
-      </w:r>
-      <w:r>
-        <w:rPr>
-          <w:rFonts w:ascii="Courier New" w:eastAsia="Times New Roman" w:hAnsi="Courier New" w:cs="Courier New"/>
-          <w:color w:val="000000"/>
-          <w:sz w:val="16"/>
-          <w:szCs w:val="16"/>
-        </w:rPr>
-        <w:br/>
-      </w:r>
-      <w:r>
-        <w:rPr>
-          <w:rFonts w:ascii="Courier New" w:eastAsia="Times New Roman" w:hAnsi="Courier New" w:cs="Courier New"/>
-          <w:color w:val="000000"/>
-          <w:sz w:val="16"/>
-          <w:szCs w:val="16"/>
-        </w:rPr>
-        <w:br/>
-        <w:t xml:space="preserve">    </w:t>
-      </w:r>
-      <w:r>
-        <w:rPr>
-          <w:rFonts w:ascii="Courier New" w:eastAsia="Times New Roman" w:hAnsi="Courier New" w:cs="Courier New"/>
-          <w:color w:val="0000FF"/>
-          <w:sz w:val="16"/>
-          <w:szCs w:val="16"/>
-        </w:rPr>
-        <w:t>public</w:t>
-      </w:r>
-      <w:r>
-        <w:rPr>
-          <w:rFonts w:ascii="Courier New" w:eastAsia="Times New Roman" w:hAnsi="Courier New" w:cs="Courier New"/>
-          <w:color w:val="000000"/>
-          <w:sz w:val="16"/>
-          <w:szCs w:val="16"/>
-        </w:rPr>
-        <w:t xml:space="preserve"> </w:t>
-      </w:r>
-      <w:r>
-        <w:rPr>
-          <w:rFonts w:ascii="Courier New" w:eastAsia="Times New Roman" w:hAnsi="Courier New" w:cs="Courier New"/>
-          <w:color w:val="0000FF"/>
-          <w:sz w:val="16"/>
-          <w:szCs w:val="16"/>
-        </w:rPr>
-        <w:t>class</w:t>
-      </w:r>
-      <w:r>
-        <w:rPr>
-          <w:rFonts w:ascii="Courier New" w:eastAsia="Times New Roman" w:hAnsi="Courier New" w:cs="Courier New"/>
-          <w:color w:val="000000"/>
-          <w:sz w:val="16"/>
-          <w:szCs w:val="16"/>
-        </w:rPr>
-        <w:t xml:space="preserve"> Task</w:t>
-      </w:r>
-      <w:r>
-        <w:rPr>
-          <w:rFonts w:ascii="Courier New" w:eastAsia="Times New Roman" w:hAnsi="Courier New" w:cs="Courier New"/>
-          <w:color w:val="000000"/>
-          <w:sz w:val="16"/>
-          <w:szCs w:val="16"/>
-        </w:rPr>
-        <w:br/>
-        <w:t xml:space="preserve">    {</w:t>
-      </w:r>
-      <w:r>
-        <w:rPr>
-          <w:rFonts w:ascii="Courier New" w:eastAsia="Times New Roman" w:hAnsi="Courier New" w:cs="Courier New"/>
-          <w:color w:val="000000"/>
-          <w:sz w:val="16"/>
-          <w:szCs w:val="16"/>
-        </w:rPr>
-        <w:br/>
-        <w:t xml:space="preserve">        </w:t>
-      </w:r>
-      <w:r>
-        <w:rPr>
-          <w:rFonts w:ascii="Courier New" w:eastAsia="Times New Roman" w:hAnsi="Courier New" w:cs="Courier New"/>
-          <w:color w:val="008000"/>
-          <w:sz w:val="16"/>
-          <w:szCs w:val="16"/>
-        </w:rPr>
-        <w:t>// Code First infers this as the primary key column</w:t>
-      </w:r>
-      <w:r>
-        <w:rPr>
-          <w:rFonts w:ascii="Courier New" w:eastAsia="Times New Roman" w:hAnsi="Courier New" w:cs="Courier New"/>
-          <w:color w:val="000000"/>
-          <w:sz w:val="16"/>
-          <w:szCs w:val="16"/>
-        </w:rPr>
-        <w:br/>
-        <w:t xml:space="preserve">        </w:t>
-      </w:r>
-      <w:r>
-        <w:rPr>
-          <w:rFonts w:ascii="Courier New" w:eastAsia="Times New Roman" w:hAnsi="Courier New" w:cs="Courier New"/>
-          <w:color w:val="0000FF"/>
-          <w:sz w:val="16"/>
-          <w:szCs w:val="16"/>
-        </w:rPr>
-        <w:t>public</w:t>
-      </w:r>
-      <w:r>
-        <w:rPr>
-          <w:rFonts w:ascii="Courier New" w:eastAsia="Times New Roman" w:hAnsi="Courier New" w:cs="Courier New"/>
-          <w:color w:val="000000"/>
-          <w:sz w:val="16"/>
-          <w:szCs w:val="16"/>
-        </w:rPr>
-        <w:t xml:space="preserve"> </w:t>
-      </w:r>
-      <w:proofErr w:type="spellStart"/>
-      <w:r>
-        <w:rPr>
-          <w:rFonts w:ascii="Courier New" w:eastAsia="Times New Roman" w:hAnsi="Courier New" w:cs="Courier New"/>
-          <w:color w:val="0000FF"/>
-          <w:sz w:val="16"/>
-          <w:szCs w:val="16"/>
-        </w:rPr>
-        <w:t>int</w:t>
-      </w:r>
-      <w:proofErr w:type="spellEnd"/>
-      <w:r>
-        <w:rPr>
-          <w:rFonts w:ascii="Courier New" w:eastAsia="Times New Roman" w:hAnsi="Courier New" w:cs="Courier New"/>
-          <w:color w:val="000000"/>
-          <w:sz w:val="16"/>
-          <w:szCs w:val="16"/>
-        </w:rPr>
-        <w:t xml:space="preserve"> </w:t>
-      </w:r>
-      <w:proofErr w:type="spellStart"/>
-      <w:r>
-        <w:rPr>
-          <w:rFonts w:ascii="Courier New" w:eastAsia="Times New Roman" w:hAnsi="Courier New" w:cs="Courier New"/>
-          <w:color w:val="000000"/>
-          <w:sz w:val="16"/>
-          <w:szCs w:val="16"/>
-        </w:rPr>
-        <w:t>TaskId</w:t>
-      </w:r>
-      <w:proofErr w:type="spellEnd"/>
-      <w:r>
-        <w:rPr>
-          <w:rFonts w:ascii="Courier New" w:eastAsia="Times New Roman" w:hAnsi="Courier New" w:cs="Courier New"/>
-          <w:color w:val="000000"/>
-          <w:sz w:val="16"/>
-          <w:szCs w:val="16"/>
-        </w:rPr>
-        <w:t xml:space="preserve"> { get; set; }</w:t>
-      </w:r>
-      <w:r>
-        <w:rPr>
-          <w:rFonts w:ascii="Courier New" w:eastAsia="Times New Roman" w:hAnsi="Courier New" w:cs="Courier New"/>
-          <w:color w:val="000000"/>
-          <w:sz w:val="16"/>
-          <w:szCs w:val="16"/>
-        </w:rPr>
-        <w:br/>
-        <w:t xml:space="preserve">        </w:t>
-      </w:r>
-      <w:r>
-        <w:rPr>
-          <w:rFonts w:ascii="Courier New" w:eastAsia="Times New Roman" w:hAnsi="Courier New" w:cs="Courier New"/>
-          <w:color w:val="0000FF"/>
-          <w:sz w:val="16"/>
-          <w:szCs w:val="16"/>
-        </w:rPr>
-        <w:t>public</w:t>
-      </w:r>
-      <w:r>
-        <w:rPr>
-          <w:rFonts w:ascii="Courier New" w:eastAsia="Times New Roman" w:hAnsi="Courier New" w:cs="Courier New"/>
-          <w:color w:val="000000"/>
-          <w:sz w:val="16"/>
-          <w:szCs w:val="16"/>
-        </w:rPr>
-        <w:t xml:space="preserve"> </w:t>
-      </w:r>
-      <w:r>
-        <w:rPr>
-          <w:rFonts w:ascii="Courier New" w:eastAsia="Times New Roman" w:hAnsi="Courier New" w:cs="Courier New"/>
-          <w:color w:val="0000FF"/>
-          <w:sz w:val="16"/>
-          <w:szCs w:val="16"/>
-        </w:rPr>
-        <w:t>string</w:t>
-      </w:r>
-      <w:r>
-        <w:rPr>
-          <w:rFonts w:ascii="Courier New" w:eastAsia="Times New Roman" w:hAnsi="Courier New" w:cs="Courier New"/>
-          <w:color w:val="000000"/>
-          <w:sz w:val="16"/>
-          <w:szCs w:val="16"/>
-        </w:rPr>
-        <w:t xml:space="preserve"> Name { get; set; }</w:t>
-      </w:r>
-      <w:r>
-        <w:rPr>
-          <w:rFonts w:ascii="Courier New" w:eastAsia="Times New Roman" w:hAnsi="Courier New" w:cs="Courier New"/>
-          <w:color w:val="000000"/>
-          <w:sz w:val="16"/>
-          <w:szCs w:val="16"/>
-        </w:rPr>
-        <w:br/>
-      </w:r>
-      <w:r>
-        <w:rPr>
-          <w:rFonts w:ascii="Courier New" w:eastAsia="Times New Roman" w:hAnsi="Courier New" w:cs="Courier New"/>
-          <w:color w:val="000000"/>
-          <w:sz w:val="16"/>
-          <w:szCs w:val="16"/>
-        </w:rPr>
-        <w:br/>
-        <w:t xml:space="preserve">        </w:t>
-      </w:r>
-      <w:r>
-        <w:rPr>
-          <w:rFonts w:ascii="Courier New" w:eastAsia="Times New Roman" w:hAnsi="Courier New" w:cs="Courier New"/>
-          <w:color w:val="008000"/>
-          <w:sz w:val="16"/>
-          <w:szCs w:val="16"/>
-        </w:rPr>
-        <w:t>// this is inferred as Foreign key to project table</w:t>
-      </w:r>
-      <w:r>
-        <w:rPr>
-          <w:rFonts w:ascii="Courier New" w:eastAsia="Times New Roman" w:hAnsi="Courier New" w:cs="Courier New"/>
-          <w:color w:val="000000"/>
-          <w:sz w:val="16"/>
-          <w:szCs w:val="16"/>
-        </w:rPr>
-        <w:br/>
-        <w:t xml:space="preserve">        </w:t>
-      </w:r>
-      <w:r>
-        <w:rPr>
-          <w:rFonts w:ascii="Courier New" w:eastAsia="Times New Roman" w:hAnsi="Courier New" w:cs="Courier New"/>
-          <w:color w:val="0000FF"/>
-          <w:sz w:val="16"/>
-          <w:szCs w:val="16"/>
-        </w:rPr>
-        <w:t>public</w:t>
-      </w:r>
-      <w:r>
-        <w:rPr>
-          <w:rFonts w:ascii="Courier New" w:eastAsia="Times New Roman" w:hAnsi="Courier New" w:cs="Courier New"/>
-          <w:color w:val="000000"/>
-          <w:sz w:val="16"/>
-          <w:szCs w:val="16"/>
-        </w:rPr>
-        <w:t xml:space="preserve"> </w:t>
-      </w:r>
-      <w:proofErr w:type="spellStart"/>
-      <w:r>
-        <w:rPr>
-          <w:rFonts w:ascii="Courier New" w:eastAsia="Times New Roman" w:hAnsi="Courier New" w:cs="Courier New"/>
-          <w:color w:val="0000FF"/>
-          <w:sz w:val="16"/>
-          <w:szCs w:val="16"/>
-        </w:rPr>
-        <w:t>int</w:t>
-      </w:r>
-      <w:proofErr w:type="spellEnd"/>
-      <w:r>
-        <w:rPr>
-          <w:rFonts w:ascii="Courier New" w:eastAsia="Times New Roman" w:hAnsi="Courier New" w:cs="Courier New"/>
-          <w:color w:val="000000"/>
-          <w:sz w:val="16"/>
-          <w:szCs w:val="16"/>
-        </w:rPr>
-        <w:t xml:space="preserve"> </w:t>
-      </w:r>
-      <w:proofErr w:type="spellStart"/>
-      <w:r>
-        <w:rPr>
-          <w:rFonts w:ascii="Courier New" w:eastAsia="Times New Roman" w:hAnsi="Courier New" w:cs="Courier New"/>
-          <w:color w:val="000000"/>
-          <w:sz w:val="16"/>
-          <w:szCs w:val="16"/>
-        </w:rPr>
-        <w:t>ProjectId</w:t>
-      </w:r>
-      <w:proofErr w:type="spellEnd"/>
-      <w:r>
-        <w:rPr>
-          <w:rFonts w:ascii="Courier New" w:eastAsia="Times New Roman" w:hAnsi="Courier New" w:cs="Courier New"/>
-          <w:color w:val="000000"/>
-          <w:sz w:val="16"/>
-          <w:szCs w:val="16"/>
-        </w:rPr>
-        <w:t xml:space="preserve"> { get; set; }</w:t>
-      </w:r>
-      <w:r>
-        <w:rPr>
-          <w:rFonts w:ascii="Courier New" w:eastAsia="Times New Roman" w:hAnsi="Courier New" w:cs="Courier New"/>
-          <w:color w:val="000000"/>
-          <w:sz w:val="16"/>
-          <w:szCs w:val="16"/>
-        </w:rPr>
-        <w:br/>
-        <w:t xml:space="preserve">    }</w:t>
-      </w:r>
-      <w:r>
-        <w:rPr>
-          <w:rFonts w:ascii="Courier New" w:eastAsia="Times New Roman" w:hAnsi="Courier New" w:cs="Courier New"/>
-          <w:color w:val="000000"/>
-          <w:sz w:val="16"/>
-          <w:szCs w:val="16"/>
-        </w:rPr>
-        <w:br/>
-        <w:t xml:space="preserve">     </w:t>
-      </w:r>
-      <w:r>
-        <w:rPr>
-          <w:rFonts w:ascii="Courier New" w:eastAsia="Times New Roman" w:hAnsi="Courier New" w:cs="Courier New"/>
-          <w:color w:val="000000"/>
-          <w:sz w:val="16"/>
-          <w:szCs w:val="16"/>
-        </w:rPr>
-        <w:br/>
-        <w:t>}</w:t>
-      </w:r>
-    </w:p>
-    <w:p/>
-    <w:p>
-      <w:pPr>
         <w:pStyle w:val="Heading1"/>
       </w:pPr>
       <w:r>
@@ -2529,8 +1857,6 @@
       <w:r>
         <w:t>What is abstract class?</w:t>
       </w:r>
-      <w:bookmarkStart w:id="0" w:name="_GoBack"/>
-      <w:bookmarkEnd w:id="0"/>
       <w:r>
         <w:t xml:space="preserve"> </w:t>
       </w:r>
@@ -2865,7 +2191,6 @@
           <w:sz w:val="20"/>
           <w:szCs w:val="20"/>
         </w:rPr>
-        <w:lastRenderedPageBreak/>
         <w:t>         </w:t>
       </w:r>
       <w:proofErr w:type="spellStart"/>
@@ -3112,6 +2437,7 @@
         </w:rPr>
         <w:t>@model </w:t>
       </w:r>
+      <w:proofErr w:type="spellStart"/>
       <w:r>
         <w:rPr>
           <w:rFonts w:ascii="Consolas" w:eastAsia="Times New Roman" w:hAnsi="Consolas" w:cs="Consolas"/>
@@ -3121,6 +2447,7 @@
         </w:rPr>
         <w:t>IEnumerable</w:t>
       </w:r>
+      <w:proofErr w:type="spellEnd"/>
       <w:r>
         <w:rPr>
           <w:rFonts w:ascii="Consolas" w:eastAsia="Times New Roman" w:hAnsi="Consolas" w:cs="Consolas"/>
@@ -4097,6 +3424,7 @@
           <w:sz w:val="20"/>
           <w:szCs w:val="20"/>
         </w:rPr>
+        <w:lastRenderedPageBreak/>
         <w:t>        </w:t>
       </w:r>
       <w:r>
@@ -5950,7 +5278,6 @@
         <w:pStyle w:val="Heading1"/>
       </w:pPr>
       <w:r>
-        <w:lastRenderedPageBreak/>
         <w:t>Programming Exercises</w:t>
       </w:r>
     </w:p>
@@ -6106,6 +5433,7 @@
         </w:numPr>
       </w:pPr>
       <w:r>
+        <w:lastRenderedPageBreak/>
         <w:t xml:space="preserve">Make a new ASP.NET MVC project and add it to the solution. Add a controller called </w:t>
       </w:r>
       <w:proofErr w:type="spellStart"/>

</xml_diff>